<commit_message>
feat: UIP common policy delcarations main
</commit_message>
<xml_diff>
--- a/UIP 001 06 20 Common Policy Declarations_Main.docx
+++ b/UIP 001 06 20 Common Policy Declarations_Main.docx
@@ -1,30 +1,41 @@
 
 <file path=word/document.xml><?xml version="1.0" encoding="utf-8"?>
-<w:document xmlns:ve="http://schemas.openxmlformats.org/markup-compatibility/2006" xmlns:o="urn:schemas-microsoft-com:office:office" xmlns:r="http://schemas.openxmlformats.org/officeDocument/2006/relationships" xmlns:m="http://schemas.openxmlformats.org/officeDocument/2006/math" xmlns:v="urn:schemas-microsoft-com:vml" xmlns:wp="http://schemas.openxmlformats.org/drawingml/2006/wordprocessingDrawing" xmlns:w10="urn:schemas-microsoft-com:office:word" xmlns:w="http://schemas.openxmlformats.org/wordprocessingml/2006/main" xmlns:wne="http://schemas.microsoft.com/office/word/2006/wordml" xmlns:a="http://schemas.openxmlformats.org/drawingml/2006/main" xmlns:pic="http://schemas.openxmlformats.org/drawingml/2006/picture" xml:space="preserve">
+<w:document xmlns:wpc="http://schemas.microsoft.com/office/word/2010/wordprocessingCanvas" xmlns:mc="http://schemas.openxmlformats.org/markup-compatibility/2006" xmlns:o="urn:schemas-microsoft-com:office:office" xmlns:r="http://schemas.openxmlformats.org/officeDocument/2006/relationships" xmlns:m="http://schemas.openxmlformats.org/officeDocument/2006/math" xmlns:v="urn:schemas-microsoft-com:vml" xmlns:wp14="http://schemas.microsoft.com/office/word/2010/wordprocessingDrawing" xmlns:wp="http://schemas.openxmlformats.org/drawingml/2006/wordprocessingDrawing" xmlns:w10="urn:schemas-microsoft-com:office:word" xmlns:w="http://schemas.openxmlformats.org/wordprocessingml/2006/main" xmlns:w14="http://schemas.microsoft.com/office/word/2010/wordml" xmlns:w15="http://schemas.microsoft.com/office/word/2012/wordml" xmlns:wpg="http://schemas.microsoft.com/office/word/2010/wordprocessingGroup" xmlns:wpi="http://schemas.microsoft.com/office/word/2010/wordprocessingInk" xmlns:wne="http://schemas.microsoft.com/office/word/2006/wordml" xmlns:wps="http://schemas.microsoft.com/office/word/2010/wordprocessingShape" mc:Ignorable="w14 w15 wp14">
   <w:body>
     <w:p>
       <w:pPr>
-        <w:spacing w:line="240" w:lineRule="auto" w:before="1"/>
-        <w:rPr>
-          <w:rFonts w:ascii="Times New Roman" w:hAnsi="Times New Roman" w:cs="Times New Roman" w:eastAsia="Times New Roman"/>
+        <w:spacing w:before="1"/>
+        <w:rPr>
+          <w:rFonts w:ascii="Times New Roman" w:eastAsia="Times New Roman" w:hAnsi="Times New Roman" w:cs="Times New Roman"/>
           <w:sz w:val="7"/>
           <w:szCs w:val="7"/>
         </w:rPr>
       </w:pPr>
+      <w:r>
+        <w:rPr>
+          <w:rFonts w:ascii="Times New Roman" w:eastAsia="Times New Roman" w:hAnsi="Times New Roman" w:cs="Times New Roman"/>
+          <w:sz w:val="7"/>
+          <w:szCs w:val="7"/>
+        </w:rPr>
+        <w:t>:</w:t>
+      </w:r>
+      <w:bookmarkStart w:id="0" w:name="_GoBack"/>
+      <w:bookmarkEnd w:id="0"/>
     </w:p>
     <w:p>
       <w:pPr>
         <w:spacing w:line="200" w:lineRule="atLeast"/>
-        <w:ind w:left="2612" w:right="0" w:firstLine="0"/>
-        <w:rPr>
-          <w:rFonts w:ascii="Times New Roman" w:hAnsi="Times New Roman" w:cs="Times New Roman" w:eastAsia="Times New Roman"/>
+        <w:ind w:left="2612"/>
+        <w:rPr>
+          <w:rFonts w:ascii="Times New Roman" w:eastAsia="Times New Roman" w:hAnsi="Times New Roman" w:cs="Times New Roman"/>
           <w:sz w:val="20"/>
           <w:szCs w:val="20"/>
         </w:rPr>
       </w:pPr>
       <w:r>
         <w:rPr>
-          <w:rFonts w:ascii="Times New Roman" w:hAnsi="Times New Roman" w:cs="Times New Roman" w:eastAsia="Times New Roman"/>
+          <w:rFonts w:ascii="Times New Roman" w:eastAsia="Times New Roman" w:hAnsi="Times New Roman" w:cs="Times New Roman"/>
+          <w:noProof/>
           <w:sz w:val="20"/>
           <w:szCs w:val="20"/>
         </w:rPr>
@@ -32,19 +43,19 @@
           <wp:inline distT="0" distB="0" distL="0" distR="0">
             <wp:extent cx="3429537" cy="786383"/>
             <wp:effectExtent l="0" t="0" r="0" b="0"/>
-            <wp:docPr id="1" name="image1.jpeg" descr=""/>
+            <wp:docPr id="1" name="image1.jpeg"/>
             <wp:cNvGraphicFramePr>
-              <a:graphicFrameLocks noChangeAspect="1"/>
+              <a:graphicFrameLocks xmlns:a="http://schemas.openxmlformats.org/drawingml/2006/main" noChangeAspect="1"/>
             </wp:cNvGraphicFramePr>
-            <a:graphic>
+            <a:graphic xmlns:a="http://schemas.openxmlformats.org/drawingml/2006/main">
               <a:graphicData uri="http://schemas.openxmlformats.org/drawingml/2006/picture">
-                <pic:pic>
+                <pic:pic xmlns:pic="http://schemas.openxmlformats.org/drawingml/2006/picture">
                   <pic:nvPicPr>
                     <pic:cNvPr id="2" name="image1.jpeg"/>
                     <pic:cNvPicPr/>
                   </pic:nvPicPr>
                   <pic:blipFill>
-                    <a:blip r:embed="rId5" cstate="print"/>
+                    <a:blip r:embed="rId4" cstate="print"/>
                     <a:stretch>
                       <a:fillRect/>
                     </a:stretch>
@@ -64,18 +75,11 @@
           </wp:inline>
         </w:drawing>
       </w:r>
-      <w:r>
-        <w:rPr>
-          <w:rFonts w:ascii="Times New Roman" w:hAnsi="Times New Roman" w:cs="Times New Roman" w:eastAsia="Times New Roman"/>
-          <w:sz w:val="20"/>
-          <w:szCs w:val="20"/>
-        </w:rPr>
-      </w:r>
     </w:p>
     <w:p>
       <w:pPr>
         <w:pStyle w:val="Heading2"/>
-        <w:spacing w:line="241" w:lineRule="exact" w:before="38"/>
+        <w:spacing w:before="38" w:line="241" w:lineRule="exact"/>
         <w:ind w:right="2791"/>
         <w:jc w:val="center"/>
       </w:pPr>
@@ -91,7 +95,7 @@
           <w:color w:val="231F20"/>
           <w:spacing w:val="-9"/>
         </w:rPr>
-        <w:t> </w:t>
+        <w:t xml:space="preserve"> </w:t>
       </w:r>
       <w:r>
         <w:rPr>
@@ -104,7 +108,7 @@
           <w:color w:val="231F20"/>
           <w:spacing w:val="-9"/>
         </w:rPr>
-        <w:t> </w:t>
+        <w:t xml:space="preserve"> </w:t>
       </w:r>
       <w:r>
         <w:rPr>
@@ -118,7 +122,7 @@
           <w:color w:val="231F20"/>
           <w:spacing w:val="-8"/>
         </w:rPr>
-        <w:t> </w:t>
+        <w:t xml:space="preserve"> </w:t>
       </w:r>
       <w:r>
         <w:rPr>
@@ -132,7 +136,7 @@
           <w:color w:val="231F20"/>
           <w:spacing w:val="-9"/>
         </w:rPr>
-        <w:t> </w:t>
+        <w:t xml:space="preserve"> </w:t>
       </w:r>
       <w:r>
         <w:rPr>
@@ -146,7 +150,7 @@
           <w:color w:val="231F20"/>
           <w:spacing w:val="-8"/>
         </w:rPr>
-        <w:t> </w:t>
+        <w:t xml:space="preserve"> </w:t>
       </w:r>
       <w:r>
         <w:rPr>
@@ -154,27 +158,21 @@
           <w:spacing w:val="-1"/>
         </w:rPr>
         <w:t>Company</w:t>
-      </w:r>
-      <w:r>
-        <w:rPr/>
       </w:r>
     </w:p>
     <w:p>
       <w:pPr>
-        <w:spacing w:line="220" w:lineRule="exact" w:before="0"/>
-        <w:ind w:left="3055" w:right="2804" w:firstLine="0"/>
+        <w:spacing w:line="220" w:lineRule="exact"/>
+        <w:ind w:left="3055" w:right="2804"/>
         <w:jc w:val="center"/>
         <w:rPr>
-          <w:rFonts w:ascii="Calibri" w:hAnsi="Calibri" w:cs="Calibri" w:eastAsia="Calibri"/>
-          <w:sz w:val="22"/>
-          <w:szCs w:val="22"/>
+          <w:rFonts w:ascii="Calibri" w:eastAsia="Calibri" w:hAnsi="Calibri" w:cs="Calibri"/>
         </w:rPr>
       </w:pPr>
       <w:r>
         <w:rPr>
           <w:rFonts w:ascii="Calibri"/>
           <w:color w:val="231F20"/>
-          <w:sz w:val="22"/>
         </w:rPr>
         <w:t>305</w:t>
       </w:r>
@@ -183,15 +181,13 @@
           <w:rFonts w:ascii="Calibri"/>
           <w:color w:val="231F20"/>
           <w:spacing w:val="-10"/>
-          <w:sz w:val="22"/>
-        </w:rPr>
-        <w:t> </w:t>
-      </w:r>
-      <w:r>
-        <w:rPr>
-          <w:rFonts w:ascii="Calibri"/>
-          <w:color w:val="231F20"/>
-          <w:sz w:val="22"/>
+        </w:rPr>
+        <w:t xml:space="preserve"> </w:t>
+      </w:r>
+      <w:r>
+        <w:rPr>
+          <w:rFonts w:ascii="Calibri"/>
+          <w:color w:val="231F20"/>
         </w:rPr>
         <w:t>Madison</w:t>
       </w:r>
@@ -200,41 +196,30 @@
           <w:rFonts w:ascii="Calibri"/>
           <w:color w:val="231F20"/>
           <w:spacing w:val="-8"/>
-          <w:sz w:val="22"/>
-        </w:rPr>
-        <w:t> </w:t>
-      </w:r>
-      <w:r>
-        <w:rPr>
-          <w:rFonts w:ascii="Calibri"/>
-          <w:color w:val="231F20"/>
-          <w:sz w:val="22"/>
+        </w:rPr>
+        <w:t xml:space="preserve"> </w:t>
+      </w:r>
+      <w:r>
+        <w:rPr>
+          <w:rFonts w:ascii="Calibri"/>
+          <w:color w:val="231F20"/>
         </w:rPr>
         <w:t>Avenue</w:t>
-      </w:r>
-      <w:r>
-        <w:rPr>
-          <w:rFonts w:ascii="Calibri"/>
-          <w:sz w:val="22"/>
-        </w:rPr>
       </w:r>
     </w:p>
     <w:p>
       <w:pPr>
-        <w:spacing w:line="247" w:lineRule="exact" w:before="0"/>
-        <w:ind w:left="3053" w:right="2856" w:firstLine="0"/>
+        <w:spacing w:line="247" w:lineRule="exact"/>
+        <w:ind w:left="3053" w:right="2856"/>
         <w:jc w:val="center"/>
         <w:rPr>
-          <w:rFonts w:ascii="Calibri" w:hAnsi="Calibri" w:cs="Calibri" w:eastAsia="Calibri"/>
-          <w:sz w:val="22"/>
-          <w:szCs w:val="22"/>
+          <w:rFonts w:ascii="Calibri" w:eastAsia="Calibri" w:hAnsi="Calibri" w:cs="Calibri"/>
         </w:rPr>
       </w:pPr>
       <w:r>
         <w:rPr>
           <w:rFonts w:ascii="Calibri"/>
           <w:color w:val="231F20"/>
-          <w:sz w:val="22"/>
         </w:rPr>
         <w:t>Morristown,</w:t>
       </w:r>
@@ -243,15 +228,13 @@
           <w:rFonts w:ascii="Calibri"/>
           <w:color w:val="231F20"/>
           <w:spacing w:val="-10"/>
-          <w:sz w:val="22"/>
-        </w:rPr>
-        <w:t> </w:t>
-      </w:r>
-      <w:r>
-        <w:rPr>
-          <w:rFonts w:ascii="Calibri"/>
-          <w:color w:val="231F20"/>
-          <w:sz w:val="22"/>
+        </w:rPr>
+        <w:t xml:space="preserve"> </w:t>
+      </w:r>
+      <w:r>
+        <w:rPr>
+          <w:rFonts w:ascii="Calibri"/>
+          <w:color w:val="231F20"/>
         </w:rPr>
         <w:t>NJ</w:t>
       </w:r>
@@ -260,32 +243,24 @@
           <w:rFonts w:ascii="Calibri"/>
           <w:color w:val="231F20"/>
           <w:spacing w:val="-9"/>
-          <w:sz w:val="22"/>
-        </w:rPr>
-        <w:t> </w:t>
-      </w:r>
-      <w:r>
-        <w:rPr>
-          <w:rFonts w:ascii="Calibri"/>
-          <w:color w:val="231F20"/>
-          <w:sz w:val="22"/>
+        </w:rPr>
+        <w:t xml:space="preserve"> </w:t>
+      </w:r>
+      <w:r>
+        <w:rPr>
+          <w:rFonts w:ascii="Calibri"/>
+          <w:color w:val="231F20"/>
         </w:rPr>
         <w:t>07960</w:t>
-      </w:r>
-      <w:r>
-        <w:rPr>
-          <w:rFonts w:ascii="Calibri"/>
-          <w:sz w:val="22"/>
-        </w:rPr>
       </w:r>
     </w:p>
     <w:p>
       <w:pPr>
         <w:spacing w:before="18"/>
-        <w:ind w:left="3055" w:right="2856" w:firstLine="0"/>
+        <w:ind w:left="3055" w:right="2856"/>
         <w:jc w:val="center"/>
         <w:rPr>
-          <w:rFonts w:ascii="Calibri" w:hAnsi="Calibri" w:cs="Calibri" w:eastAsia="Calibri"/>
+          <w:rFonts w:ascii="Calibri" w:eastAsia="Calibri" w:hAnsi="Calibri" w:cs="Calibri"/>
           <w:sz w:val="32"/>
           <w:szCs w:val="32"/>
         </w:rPr>
@@ -307,7 +282,7 @@
           <w:color w:val="231F20"/>
           <w:sz w:val="32"/>
         </w:rPr>
-        <w:t> </w:t>
+        <w:t xml:space="preserve"> </w:t>
       </w:r>
       <w:r>
         <w:rPr>
@@ -326,7 +301,7 @@
           <w:color w:val="231F20"/>
           <w:sz w:val="32"/>
         </w:rPr>
-        <w:t> </w:t>
+        <w:t xml:space="preserve"> </w:t>
       </w:r>
       <w:r>
         <w:rPr>
@@ -337,19 +312,13 @@
           <w:sz w:val="32"/>
         </w:rPr>
         <w:t>DECLARATIONS</w:t>
-      </w:r>
-      <w:r>
-        <w:rPr>
-          <w:rFonts w:ascii="Calibri"/>
-          <w:sz w:val="32"/>
-        </w:rPr>
       </w:r>
     </w:p>
     <w:p>
       <w:pPr>
-        <w:spacing w:line="240" w:lineRule="auto" w:before="6"/>
-        <w:rPr>
-          <w:rFonts w:ascii="Calibri" w:hAnsi="Calibri" w:cs="Calibri" w:eastAsia="Calibri"/>
+        <w:spacing w:before="6"/>
+        <w:rPr>
+          <w:rFonts w:ascii="Calibri" w:eastAsia="Calibri" w:hAnsi="Calibri" w:cs="Calibri"/>
           <w:b/>
           <w:bCs/>
           <w:sz w:val="14"/>
@@ -360,9 +329,8 @@
     <w:p>
       <w:pPr>
         <w:pStyle w:val="Heading3"/>
-        <w:spacing w:line="282" w:lineRule="auto" w:before="60"/>
+        <w:spacing w:before="60" w:line="282" w:lineRule="auto"/>
         <w:ind w:left="122" w:right="8817" w:hanging="2"/>
-        <w:jc w:val="left"/>
         <w:rPr>
           <w:b w:val="0"/>
           <w:bCs w:val="0"/>
@@ -379,7 +347,7 @@
         <w:rPr>
           <w:color w:val="231F20"/>
         </w:rPr>
-        <w:t> </w:t>
+        <w:t xml:space="preserve"> </w:t>
       </w:r>
       <w:r>
         <w:rPr>
@@ -393,7 +361,7 @@
           <w:color w:val="231F20"/>
           <w:spacing w:val="24"/>
         </w:rPr>
-        <w:t> </w:t>
+        <w:t xml:space="preserve"> </w:t>
       </w:r>
       <w:r>
         <w:rPr>
@@ -406,7 +374,7 @@
         <w:rPr>
           <w:color w:val="231F20"/>
         </w:rPr>
-        <w:t> </w:t>
+        <w:t xml:space="preserve"> </w:t>
       </w:r>
       <w:r>
         <w:rPr>
@@ -414,20 +382,14 @@
           <w:spacing w:val="-1"/>
         </w:rPr>
         <w:t>OF:</w:t>
-      </w:r>
-      <w:r>
-        <w:rPr>
-          <w:b w:val="0"/>
-        </w:rPr>
       </w:r>
     </w:p>
     <w:p>
       <w:pPr>
-        <w:spacing w:line="475" w:lineRule="auto" w:before="56"/>
+        <w:spacing w:before="56" w:line="475" w:lineRule="auto"/>
         <w:ind w:left="130" w:right="8112" w:hanging="8"/>
-        <w:jc w:val="left"/>
-        <w:rPr>
-          <w:rFonts w:ascii="Calibri" w:hAnsi="Calibri" w:cs="Calibri" w:eastAsia="Calibri"/>
+        <w:rPr>
+          <w:rFonts w:ascii="Calibri" w:eastAsia="Calibri" w:hAnsi="Calibri" w:cs="Calibri"/>
           <w:sz w:val="20"/>
           <w:szCs w:val="20"/>
         </w:rPr>
@@ -450,7 +412,7 @@
           <w:spacing w:val="21"/>
           <w:sz w:val="20"/>
         </w:rPr>
-        <w:t> </w:t>
+        <w:t xml:space="preserve"> </w:t>
       </w:r>
       <w:r>
         <w:rPr>
@@ -469,7 +431,7 @@
           <w:color w:val="231F20"/>
           <w:sz w:val="20"/>
         </w:rPr>
-        <w:t> </w:t>
+        <w:t xml:space="preserve"> </w:t>
       </w:r>
       <w:r>
         <w:rPr>
@@ -480,21 +442,14 @@
           <w:sz w:val="20"/>
         </w:rPr>
         <w:t>ADDRESS:</w:t>
-      </w:r>
-      <w:r>
-        <w:rPr>
-          <w:rFonts w:ascii="Calibri"/>
-          <w:sz w:val="20"/>
-        </w:rPr>
       </w:r>
     </w:p>
     <w:p>
       <w:pPr>
-        <w:spacing w:line="243" w:lineRule="exact" w:before="179"/>
-        <w:ind w:left="117" w:right="0" w:firstLine="0"/>
-        <w:jc w:val="left"/>
-        <w:rPr>
-          <w:rFonts w:ascii="Calibri" w:hAnsi="Calibri" w:cs="Calibri" w:eastAsia="Calibri"/>
+        <w:spacing w:before="179" w:line="243" w:lineRule="exact"/>
+        <w:ind w:left="117"/>
+        <w:rPr>
+          <w:rFonts w:ascii="Calibri" w:eastAsia="Calibri" w:hAnsi="Calibri" w:cs="Calibri"/>
           <w:sz w:val="20"/>
           <w:szCs w:val="20"/>
         </w:rPr>
@@ -516,7 +471,7 @@
           <w:color w:val="231F20"/>
           <w:sz w:val="20"/>
         </w:rPr>
-        <w:t> </w:t>
+        <w:t xml:space="preserve"> </w:t>
       </w:r>
       <w:r>
         <w:rPr>
@@ -534,7 +489,7 @@
           <w:spacing w:val="1"/>
           <w:sz w:val="20"/>
         </w:rPr>
-        <w:t> </w:t>
+        <w:t xml:space="preserve"> </w:t>
       </w:r>
       <w:r>
         <w:rPr>
@@ -551,7 +506,7 @@
           <w:color w:val="231F20"/>
           <w:sz w:val="20"/>
         </w:rPr>
-        <w:t> </w:t>
+        <w:t xml:space="preserve"> </w:t>
       </w:r>
       <w:r>
         <w:rPr>
@@ -561,21 +516,14 @@
           <w:sz w:val="20"/>
         </w:rPr>
         <w:t>LLC</w:t>
-      </w:r>
-      <w:r>
-        <w:rPr>
-          <w:rFonts w:ascii="Calibri"/>
-          <w:sz w:val="20"/>
-        </w:rPr>
       </w:r>
     </w:p>
     <w:p>
       <w:pPr>
-        <w:spacing w:line="243" w:lineRule="exact" w:before="0"/>
-        <w:ind w:left="117" w:right="0" w:firstLine="0"/>
-        <w:jc w:val="left"/>
-        <w:rPr>
-          <w:rFonts w:ascii="Calibri" w:hAnsi="Calibri" w:cs="Calibri" w:eastAsia="Calibri"/>
+        <w:spacing w:line="243" w:lineRule="exact"/>
+        <w:ind w:left="117"/>
+        <w:rPr>
+          <w:rFonts w:ascii="Calibri" w:eastAsia="Calibri" w:hAnsi="Calibri" w:cs="Calibri"/>
           <w:sz w:val="20"/>
           <w:szCs w:val="20"/>
         </w:rPr>
@@ -597,7 +545,7 @@
           <w:color w:val="231F20"/>
           <w:sz w:val="20"/>
         </w:rPr>
-        <w:t> </w:t>
+        <w:t xml:space="preserve"> </w:t>
       </w:r>
       <w:r>
         <w:rPr>
@@ -617,7 +565,7 @@
           <w:spacing w:val="-2"/>
           <w:sz w:val="20"/>
         </w:rPr>
-        <w:t> </w:t>
+        <w:t xml:space="preserve"> </w:t>
       </w:r>
       <w:r>
         <w:rPr>
@@ -635,16 +583,16 @@
           <w:spacing w:val="-2"/>
           <w:sz w:val="20"/>
         </w:rPr>
-        <w:t> </w:t>
-      </w:r>
-      <w:r>
-        <w:rPr>
-          <w:rFonts w:ascii="Calibri"/>
-          <w:color w:val="231F20"/>
-          <w:spacing w:val="-1"/>
-          <w:sz w:val="20"/>
-        </w:rPr>
-        <w:t>AZ </w:t>
+        <w:t xml:space="preserve"> </w:t>
+      </w:r>
+      <w:r>
+        <w:rPr>
+          <w:rFonts w:ascii="Calibri"/>
+          <w:color w:val="231F20"/>
+          <w:spacing w:val="-1"/>
+          <w:sz w:val="20"/>
+        </w:rPr>
+        <w:t xml:space="preserve">AZ </w:t>
       </w:r>
       <w:r>
         <w:rPr>
@@ -654,25 +602,18 @@
           <w:sz w:val="20"/>
         </w:rPr>
         <w:t>85014</w:t>
-      </w:r>
-      <w:r>
-        <w:rPr>
-          <w:rFonts w:ascii="Calibri"/>
-          <w:sz w:val="20"/>
-        </w:rPr>
       </w:r>
     </w:p>
     <w:p>
       <w:pPr>
         <w:tabs>
-          <w:tab w:pos="2935" w:val="left" w:leader="none"/>
-          <w:tab w:pos="4157" w:val="left" w:leader="none"/>
+          <w:tab w:val="left" w:pos="2935"/>
+          <w:tab w:val="left" w:pos="4157"/>
         </w:tabs>
         <w:spacing w:before="155"/>
-        <w:ind w:left="115" w:right="0" w:firstLine="0"/>
-        <w:jc w:val="left"/>
-        <w:rPr>
-          <w:rFonts w:ascii="Calibri" w:hAnsi="Calibri" w:cs="Calibri" w:eastAsia="Calibri"/>
+        <w:ind w:left="115"/>
+        <w:rPr>
+          <w:rFonts w:ascii="Calibri" w:eastAsia="Calibri" w:hAnsi="Calibri" w:cs="Calibri"/>
           <w:sz w:val="20"/>
           <w:szCs w:val="20"/>
         </w:rPr>
@@ -695,7 +636,7 @@
           <w:spacing w:val="1"/>
           <w:sz w:val="20"/>
         </w:rPr>
-        <w:t> </w:t>
+        <w:t xml:space="preserve"> </w:t>
       </w:r>
       <w:r>
         <w:rPr>
@@ -705,6 +646,14 @@
           <w:sz w:val="20"/>
         </w:rPr>
         <w:t>FROM</w:t>
+      </w:r>
+      <w:r>
+        <w:rPr>
+          <w:rFonts w:ascii="Calibri"/>
+          <w:color w:val="231F20"/>
+          <w:spacing w:val="-1"/>
+          <w:sz w:val="20"/>
+        </w:rPr>
         <w:tab/>
       </w:r>
       <w:r>
@@ -716,6 +665,15 @@
           <w:sz w:val="20"/>
         </w:rPr>
         <w:t>TO</w:t>
+      </w:r>
+      <w:r>
+        <w:rPr>
+          <w:rFonts w:ascii="Calibri"/>
+          <w:color w:val="231F20"/>
+          <w:spacing w:val="-1"/>
+          <w:w w:val="95"/>
+          <w:sz w:val="20"/>
+        </w:rPr>
         <w:tab/>
       </w:r>
       <w:r>
@@ -733,7 +691,7 @@
           <w:spacing w:val="-1"/>
           <w:sz w:val="20"/>
         </w:rPr>
-        <w:t> 12:01 </w:t>
+        <w:t xml:space="preserve"> 12:01 </w:t>
       </w:r>
       <w:r>
         <w:rPr>
@@ -750,7 +708,7 @@
           <w:spacing w:val="-1"/>
           <w:sz w:val="20"/>
         </w:rPr>
-        <w:t> STANDARD</w:t>
+        <w:t xml:space="preserve"> STANDARD</w:t>
       </w:r>
       <w:r>
         <w:rPr>
@@ -759,7 +717,7 @@
           <w:spacing w:val="1"/>
           <w:sz w:val="20"/>
         </w:rPr>
-        <w:t> </w:t>
+        <w:t xml:space="preserve"> </w:t>
       </w:r>
       <w:r>
         <w:rPr>
@@ -776,33 +734,33 @@
           <w:color w:val="231F20"/>
           <w:sz w:val="20"/>
         </w:rPr>
-        <w:t> AT</w:t>
-      </w:r>
-      <w:r>
-        <w:rPr>
-          <w:rFonts w:ascii="Calibri"/>
-          <w:color w:val="231F20"/>
-          <w:spacing w:val="-1"/>
-          <w:sz w:val="20"/>
-        </w:rPr>
-        <w:t> YOUR</w:t>
-      </w:r>
-      <w:r>
-        <w:rPr>
-          <w:rFonts w:ascii="Calibri"/>
-          <w:color w:val="231F20"/>
-          <w:sz w:val="20"/>
-        </w:rPr>
-        <w:t> </w:t>
-      </w:r>
-      <w:r>
-        <w:rPr>
-          <w:rFonts w:ascii="Calibri"/>
-          <w:color w:val="231F20"/>
-          <w:spacing w:val="-1"/>
-          <w:sz w:val="20"/>
-        </w:rPr>
-        <w:t>MAILING </w:t>
+        <w:t xml:space="preserve"> AT</w:t>
+      </w:r>
+      <w:r>
+        <w:rPr>
+          <w:rFonts w:ascii="Calibri"/>
+          <w:color w:val="231F20"/>
+          <w:spacing w:val="-1"/>
+          <w:sz w:val="20"/>
+        </w:rPr>
+        <w:t xml:space="preserve"> YOUR</w:t>
+      </w:r>
+      <w:r>
+        <w:rPr>
+          <w:rFonts w:ascii="Calibri"/>
+          <w:color w:val="231F20"/>
+          <w:sz w:val="20"/>
+        </w:rPr>
+        <w:t xml:space="preserve"> </w:t>
+      </w:r>
+      <w:r>
+        <w:rPr>
+          <w:rFonts w:ascii="Calibri"/>
+          <w:color w:val="231F20"/>
+          <w:spacing w:val="-1"/>
+          <w:sz w:val="20"/>
+        </w:rPr>
+        <w:t xml:space="preserve">MAILING </w:t>
       </w:r>
       <w:r>
         <w:rPr>
@@ -819,7 +777,7 @@
           <w:color w:val="231F20"/>
           <w:sz w:val="20"/>
         </w:rPr>
-        <w:t> </w:t>
+        <w:t xml:space="preserve"> </w:t>
       </w:r>
       <w:r>
         <w:rPr>
@@ -837,7 +795,7 @@
           <w:spacing w:val="1"/>
           <w:sz w:val="20"/>
         </w:rPr>
-        <w:t> </w:t>
+        <w:t xml:space="preserve"> </w:t>
       </w:r>
       <w:r>
         <w:rPr>
@@ -847,21 +805,14 @@
           <w:sz w:val="20"/>
         </w:rPr>
         <w:t>ABOVE.</w:t>
-      </w:r>
-      <w:r>
-        <w:rPr>
-          <w:rFonts w:ascii="Calibri"/>
-          <w:sz w:val="20"/>
-        </w:rPr>
       </w:r>
     </w:p>
     <w:p>
       <w:pPr>
         <w:spacing w:before="144"/>
-        <w:ind w:left="125" w:right="0" w:firstLine="0"/>
-        <w:jc w:val="left"/>
-        <w:rPr>
-          <w:rFonts w:ascii="Calibri" w:hAnsi="Calibri" w:cs="Calibri" w:eastAsia="Calibri"/>
+        <w:ind w:left="125"/>
+        <w:rPr>
+          <w:rFonts w:ascii="Calibri" w:eastAsia="Calibri" w:hAnsi="Calibri" w:cs="Calibri"/>
           <w:sz w:val="20"/>
           <w:szCs w:val="20"/>
         </w:rPr>
@@ -873,16 +824,7 @@
           <w:color w:val="231F20"/>
           <w:sz w:val="20"/>
         </w:rPr>
-        <w:t>B</w:t>
-      </w:r>
-      <w:r>
-        <w:rPr>
-          <w:rFonts w:ascii="Calibri"/>
-          <w:b/>
-          <w:color w:val="231F20"/>
-          <w:sz w:val="20"/>
-        </w:rPr>
-        <w:t>USINESS </w:t>
+        <w:t xml:space="preserve">BUSINESS </w:t>
       </w:r>
       <w:r>
         <w:rPr>
@@ -893,23 +835,15 @@
           <w:sz w:val="20"/>
         </w:rPr>
         <w:t>DESCRIPTION:</w:t>
-      </w:r>
-      <w:r>
-        <w:rPr>
-          <w:rFonts w:ascii="Calibri"/>
-          <w:sz w:val="20"/>
-        </w:rPr>
       </w:r>
     </w:p>
     <w:p>
       <w:pPr>
-        <w:spacing w:line="262" w:lineRule="exact" w:before="166"/>
-        <w:ind w:left="719" w:right="648" w:firstLine="0"/>
+        <w:spacing w:before="166" w:line="262" w:lineRule="exact"/>
+        <w:ind w:left="719" w:right="648"/>
         <w:jc w:val="center"/>
         <w:rPr>
-          <w:rFonts w:ascii="Calibri" w:hAnsi="Calibri" w:cs="Calibri" w:eastAsia="Calibri"/>
-          <w:sz w:val="22"/>
-          <w:szCs w:val="22"/>
+          <w:rFonts w:ascii="Calibri" w:eastAsia="Calibri" w:hAnsi="Calibri" w:cs="Calibri"/>
         </w:rPr>
       </w:pPr>
       <w:r>
@@ -917,7 +851,6 @@
           <w:rFonts w:ascii="Calibri"/>
           <w:b/>
           <w:color w:val="231F20"/>
-          <w:sz w:val="22"/>
         </w:rPr>
         <w:t>IN</w:t>
       </w:r>
@@ -927,16 +860,14 @@
           <w:b/>
           <w:color w:val="231F20"/>
           <w:spacing w:val="-6"/>
-          <w:sz w:val="22"/>
-        </w:rPr>
-        <w:t> </w:t>
-      </w:r>
-      <w:r>
-        <w:rPr>
-          <w:rFonts w:ascii="Calibri"/>
-          <w:b/>
-          <w:color w:val="231F20"/>
-          <w:sz w:val="22"/>
+        </w:rPr>
+        <w:t xml:space="preserve"> </w:t>
+      </w:r>
+      <w:r>
+        <w:rPr>
+          <w:rFonts w:ascii="Calibri"/>
+          <w:b/>
+          <w:color w:val="231F20"/>
         </w:rPr>
         <w:t>RETURN</w:t>
       </w:r>
@@ -946,16 +877,14 @@
           <w:b/>
           <w:color w:val="231F20"/>
           <w:spacing w:val="-4"/>
-          <w:sz w:val="22"/>
-        </w:rPr>
-        <w:t> </w:t>
-      </w:r>
-      <w:r>
-        <w:rPr>
-          <w:rFonts w:ascii="Calibri"/>
-          <w:b/>
-          <w:color w:val="231F20"/>
-          <w:sz w:val="22"/>
+        </w:rPr>
+        <w:t xml:space="preserve"> </w:t>
+      </w:r>
+      <w:r>
+        <w:rPr>
+          <w:rFonts w:ascii="Calibri"/>
+          <w:b/>
+          <w:color w:val="231F20"/>
         </w:rPr>
         <w:t>FOR</w:t>
       </w:r>
@@ -965,16 +894,14 @@
           <w:b/>
           <w:color w:val="231F20"/>
           <w:spacing w:val="-5"/>
-          <w:sz w:val="22"/>
-        </w:rPr>
-        <w:t> </w:t>
-      </w:r>
-      <w:r>
-        <w:rPr>
-          <w:rFonts w:ascii="Calibri"/>
-          <w:b/>
-          <w:color w:val="231F20"/>
-          <w:sz w:val="22"/>
+        </w:rPr>
+        <w:t xml:space="preserve"> </w:t>
+      </w:r>
+      <w:r>
+        <w:rPr>
+          <w:rFonts w:ascii="Calibri"/>
+          <w:b/>
+          <w:color w:val="231F20"/>
         </w:rPr>
         <w:t>THE</w:t>
       </w:r>
@@ -984,16 +911,14 @@
           <w:b/>
           <w:color w:val="231F20"/>
           <w:spacing w:val="-5"/>
-          <w:sz w:val="22"/>
-        </w:rPr>
-        <w:t> </w:t>
-      </w:r>
-      <w:r>
-        <w:rPr>
-          <w:rFonts w:ascii="Calibri"/>
-          <w:b/>
-          <w:color w:val="231F20"/>
-          <w:sz w:val="22"/>
+        </w:rPr>
+        <w:t xml:space="preserve"> </w:t>
+      </w:r>
+      <w:r>
+        <w:rPr>
+          <w:rFonts w:ascii="Calibri"/>
+          <w:b/>
+          <w:color w:val="231F20"/>
         </w:rPr>
         <w:t>PAYMENT</w:t>
       </w:r>
@@ -1003,16 +928,14 @@
           <w:b/>
           <w:color w:val="231F20"/>
           <w:spacing w:val="-5"/>
-          <w:sz w:val="22"/>
-        </w:rPr>
-        <w:t> </w:t>
-      </w:r>
-      <w:r>
-        <w:rPr>
-          <w:rFonts w:ascii="Calibri"/>
-          <w:b/>
-          <w:color w:val="231F20"/>
-          <w:sz w:val="22"/>
+        </w:rPr>
+        <w:t xml:space="preserve"> </w:t>
+      </w:r>
+      <w:r>
+        <w:rPr>
+          <w:rFonts w:ascii="Calibri"/>
+          <w:b/>
+          <w:color w:val="231F20"/>
         </w:rPr>
         <w:t>OF</w:t>
       </w:r>
@@ -1022,16 +945,14 @@
           <w:b/>
           <w:color w:val="231F20"/>
           <w:spacing w:val="-6"/>
-          <w:sz w:val="22"/>
-        </w:rPr>
-        <w:t> </w:t>
-      </w:r>
-      <w:r>
-        <w:rPr>
-          <w:rFonts w:ascii="Calibri"/>
-          <w:b/>
-          <w:color w:val="231F20"/>
-          <w:sz w:val="22"/>
+        </w:rPr>
+        <w:t xml:space="preserve"> </w:t>
+      </w:r>
+      <w:r>
+        <w:rPr>
+          <w:rFonts w:ascii="Calibri"/>
+          <w:b/>
+          <w:color w:val="231F20"/>
         </w:rPr>
         <w:t>THE</w:t>
       </w:r>
@@ -1041,16 +962,14 @@
           <w:b/>
           <w:color w:val="231F20"/>
           <w:spacing w:val="-5"/>
-          <w:sz w:val="22"/>
-        </w:rPr>
-        <w:t> </w:t>
-      </w:r>
-      <w:r>
-        <w:rPr>
-          <w:rFonts w:ascii="Calibri"/>
-          <w:b/>
-          <w:color w:val="231F20"/>
-          <w:sz w:val="22"/>
+        </w:rPr>
+        <w:t xml:space="preserve"> </w:t>
+      </w:r>
+      <w:r>
+        <w:rPr>
+          <w:rFonts w:ascii="Calibri"/>
+          <w:b/>
+          <w:color w:val="231F20"/>
         </w:rPr>
         <w:t>PREMIUM,</w:t>
       </w:r>
@@ -1060,16 +979,14 @@
           <w:b/>
           <w:color w:val="231F20"/>
           <w:spacing w:val="-5"/>
-          <w:sz w:val="22"/>
-        </w:rPr>
-        <w:t> </w:t>
-      </w:r>
-      <w:r>
-        <w:rPr>
-          <w:rFonts w:ascii="Calibri"/>
-          <w:b/>
-          <w:color w:val="231F20"/>
-          <w:sz w:val="22"/>
+        </w:rPr>
+        <w:t xml:space="preserve"> </w:t>
+      </w:r>
+      <w:r>
+        <w:rPr>
+          <w:rFonts w:ascii="Calibri"/>
+          <w:b/>
+          <w:color w:val="231F20"/>
         </w:rPr>
         <w:t>AND</w:t>
       </w:r>
@@ -1079,16 +996,14 @@
           <w:b/>
           <w:color w:val="231F20"/>
           <w:spacing w:val="-5"/>
-          <w:sz w:val="22"/>
-        </w:rPr>
-        <w:t> </w:t>
-      </w:r>
-      <w:r>
-        <w:rPr>
-          <w:rFonts w:ascii="Calibri"/>
-          <w:b/>
-          <w:color w:val="231F20"/>
-          <w:sz w:val="22"/>
+        </w:rPr>
+        <w:t xml:space="preserve"> </w:t>
+      </w:r>
+      <w:r>
+        <w:rPr>
+          <w:rFonts w:ascii="Calibri"/>
+          <w:b/>
+          <w:color w:val="231F20"/>
         </w:rPr>
         <w:t>SUBJECT</w:t>
       </w:r>
@@ -1098,16 +1013,14 @@
           <w:b/>
           <w:color w:val="231F20"/>
           <w:spacing w:val="-6"/>
-          <w:sz w:val="22"/>
-        </w:rPr>
-        <w:t> </w:t>
-      </w:r>
-      <w:r>
-        <w:rPr>
-          <w:rFonts w:ascii="Calibri"/>
-          <w:b/>
-          <w:color w:val="231F20"/>
-          <w:sz w:val="22"/>
+        </w:rPr>
+        <w:t xml:space="preserve"> </w:t>
+      </w:r>
+      <w:r>
+        <w:rPr>
+          <w:rFonts w:ascii="Calibri"/>
+          <w:b/>
+          <w:color w:val="231F20"/>
         </w:rPr>
         <w:t>TO</w:t>
       </w:r>
@@ -1117,16 +1030,14 @@
           <w:b/>
           <w:color w:val="231F20"/>
           <w:spacing w:val="-5"/>
-          <w:sz w:val="22"/>
-        </w:rPr>
-        <w:t> </w:t>
-      </w:r>
-      <w:r>
-        <w:rPr>
-          <w:rFonts w:ascii="Calibri"/>
-          <w:b/>
-          <w:color w:val="231F20"/>
-          <w:sz w:val="22"/>
+        </w:rPr>
+        <w:t xml:space="preserve"> </w:t>
+      </w:r>
+      <w:r>
+        <w:rPr>
+          <w:rFonts w:ascii="Calibri"/>
+          <w:b/>
+          <w:color w:val="231F20"/>
         </w:rPr>
         <w:t>ALL</w:t>
       </w:r>
@@ -1136,16 +1047,14 @@
           <w:b/>
           <w:color w:val="231F20"/>
           <w:spacing w:val="-6"/>
-          <w:sz w:val="22"/>
-        </w:rPr>
-        <w:t> </w:t>
-      </w:r>
-      <w:r>
-        <w:rPr>
-          <w:rFonts w:ascii="Calibri"/>
-          <w:b/>
-          <w:color w:val="231F20"/>
-          <w:sz w:val="22"/>
+        </w:rPr>
+        <w:t xml:space="preserve"> </w:t>
+      </w:r>
+      <w:r>
+        <w:rPr>
+          <w:rFonts w:ascii="Calibri"/>
+          <w:b/>
+          <w:color w:val="231F20"/>
         </w:rPr>
         <w:t>TERMS</w:t>
       </w:r>
@@ -1155,16 +1064,14 @@
           <w:b/>
           <w:color w:val="231F20"/>
           <w:spacing w:val="-5"/>
-          <w:sz w:val="22"/>
-        </w:rPr>
-        <w:t> </w:t>
-      </w:r>
-      <w:r>
-        <w:rPr>
-          <w:rFonts w:ascii="Calibri"/>
-          <w:b/>
-          <w:color w:val="231F20"/>
-          <w:sz w:val="22"/>
+        </w:rPr>
+        <w:t xml:space="preserve"> </w:t>
+      </w:r>
+      <w:r>
+        <w:rPr>
+          <w:rFonts w:ascii="Calibri"/>
+          <w:b/>
+          <w:color w:val="231F20"/>
         </w:rPr>
         <w:t>OF</w:t>
       </w:r>
@@ -1174,16 +1081,14 @@
           <w:b/>
           <w:color w:val="231F20"/>
           <w:spacing w:val="-5"/>
-          <w:sz w:val="22"/>
-        </w:rPr>
-        <w:t> </w:t>
-      </w:r>
-      <w:r>
-        <w:rPr>
-          <w:rFonts w:ascii="Calibri"/>
-          <w:b/>
-          <w:color w:val="231F20"/>
-          <w:sz w:val="22"/>
+        </w:rPr>
+        <w:t xml:space="preserve"> </w:t>
+      </w:r>
+      <w:r>
+        <w:rPr>
+          <w:rFonts w:ascii="Calibri"/>
+          <w:b/>
+          <w:color w:val="231F20"/>
         </w:rPr>
         <w:t>THIS</w:t>
       </w:r>
@@ -1193,16 +1098,14 @@
           <w:b/>
           <w:color w:val="231F20"/>
           <w:spacing w:val="-5"/>
-          <w:sz w:val="22"/>
-        </w:rPr>
-        <w:t> </w:t>
-      </w:r>
-      <w:r>
-        <w:rPr>
-          <w:rFonts w:ascii="Calibri"/>
-          <w:b/>
-          <w:color w:val="231F20"/>
-          <w:sz w:val="22"/>
+        </w:rPr>
+        <w:t xml:space="preserve"> </w:t>
+      </w:r>
+      <w:r>
+        <w:rPr>
+          <w:rFonts w:ascii="Calibri"/>
+          <w:b/>
+          <w:color w:val="231F20"/>
         </w:rPr>
         <w:t>POLICY,</w:t>
       </w:r>
@@ -1212,16 +1115,14 @@
           <w:b/>
           <w:color w:val="231F20"/>
           <w:spacing w:val="-5"/>
-          <w:sz w:val="22"/>
-        </w:rPr>
-        <w:t> </w:t>
-      </w:r>
-      <w:r>
-        <w:rPr>
-          <w:rFonts w:ascii="Calibri"/>
-          <w:b/>
-          <w:color w:val="231F20"/>
-          <w:sz w:val="22"/>
+        </w:rPr>
+        <w:t xml:space="preserve"> </w:t>
+      </w:r>
+      <w:r>
+        <w:rPr>
+          <w:rFonts w:ascii="Calibri"/>
+          <w:b/>
+          <w:color w:val="231F20"/>
         </w:rPr>
         <w:t>WE</w:t>
       </w:r>
@@ -1232,16 +1133,14 @@
           <w:color w:val="231F20"/>
           <w:spacing w:val="21"/>
           <w:w w:val="99"/>
-          <w:sz w:val="22"/>
-        </w:rPr>
-        <w:t> </w:t>
-      </w:r>
-      <w:r>
-        <w:rPr>
-          <w:rFonts w:ascii="Calibri"/>
-          <w:b/>
-          <w:color w:val="231F20"/>
-          <w:sz w:val="22"/>
+        </w:rPr>
+        <w:t xml:space="preserve"> </w:t>
+      </w:r>
+      <w:r>
+        <w:rPr>
+          <w:rFonts w:ascii="Calibri"/>
+          <w:b/>
+          <w:color w:val="231F20"/>
         </w:rPr>
         <w:t>AGREE</w:t>
       </w:r>
@@ -1251,17 +1150,15 @@
           <w:b/>
           <w:color w:val="231F20"/>
           <w:spacing w:val="-7"/>
-          <w:sz w:val="22"/>
-        </w:rPr>
-        <w:t> </w:t>
-      </w:r>
-      <w:r>
-        <w:rPr>
-          <w:rFonts w:ascii="Calibri"/>
-          <w:b/>
-          <w:color w:val="231F20"/>
-          <w:spacing w:val="-1"/>
-          <w:sz w:val="22"/>
+        </w:rPr>
+        <w:t xml:space="preserve"> </w:t>
+      </w:r>
+      <w:r>
+        <w:rPr>
+          <w:rFonts w:ascii="Calibri"/>
+          <w:b/>
+          <w:color w:val="231F20"/>
+          <w:spacing w:val="-1"/>
         </w:rPr>
         <w:t>WITH</w:t>
       </w:r>
@@ -1271,16 +1168,14 @@
           <w:b/>
           <w:color w:val="231F20"/>
           <w:spacing w:val="-6"/>
-          <w:sz w:val="22"/>
-        </w:rPr>
-        <w:t> </w:t>
-      </w:r>
-      <w:r>
-        <w:rPr>
-          <w:rFonts w:ascii="Calibri"/>
-          <w:b/>
-          <w:color w:val="231F20"/>
-          <w:sz w:val="22"/>
+        </w:rPr>
+        <w:t xml:space="preserve"> </w:t>
+      </w:r>
+      <w:r>
+        <w:rPr>
+          <w:rFonts w:ascii="Calibri"/>
+          <w:b/>
+          <w:color w:val="231F20"/>
         </w:rPr>
         <w:t>YOU</w:t>
       </w:r>
@@ -1290,16 +1185,14 @@
           <w:b/>
           <w:color w:val="231F20"/>
           <w:spacing w:val="-7"/>
-          <w:sz w:val="22"/>
-        </w:rPr>
-        <w:t> </w:t>
-      </w:r>
-      <w:r>
-        <w:rPr>
-          <w:rFonts w:ascii="Calibri"/>
-          <w:b/>
-          <w:color w:val="231F20"/>
-          <w:sz w:val="22"/>
+        </w:rPr>
+        <w:t xml:space="preserve"> </w:t>
+      </w:r>
+      <w:r>
+        <w:rPr>
+          <w:rFonts w:ascii="Calibri"/>
+          <w:b/>
+          <w:color w:val="231F20"/>
         </w:rPr>
         <w:t>TO</w:t>
       </w:r>
@@ -1309,16 +1202,14 @@
           <w:b/>
           <w:color w:val="231F20"/>
           <w:spacing w:val="-5"/>
-          <w:sz w:val="22"/>
-        </w:rPr>
-        <w:t> </w:t>
-      </w:r>
-      <w:r>
-        <w:rPr>
-          <w:rFonts w:ascii="Calibri"/>
-          <w:b/>
-          <w:color w:val="231F20"/>
-          <w:sz w:val="22"/>
+        </w:rPr>
+        <w:t xml:space="preserve"> </w:t>
+      </w:r>
+      <w:r>
+        <w:rPr>
+          <w:rFonts w:ascii="Calibri"/>
+          <w:b/>
+          <w:color w:val="231F20"/>
         </w:rPr>
         <w:t>PROVIDE</w:t>
       </w:r>
@@ -1328,16 +1219,14 @@
           <w:b/>
           <w:color w:val="231F20"/>
           <w:spacing w:val="-6"/>
-          <w:sz w:val="22"/>
-        </w:rPr>
-        <w:t> </w:t>
-      </w:r>
-      <w:r>
-        <w:rPr>
-          <w:rFonts w:ascii="Calibri"/>
-          <w:b/>
-          <w:color w:val="231F20"/>
-          <w:sz w:val="22"/>
+        </w:rPr>
+        <w:t xml:space="preserve"> </w:t>
+      </w:r>
+      <w:r>
+        <w:rPr>
+          <w:rFonts w:ascii="Calibri"/>
+          <w:b/>
+          <w:color w:val="231F20"/>
         </w:rPr>
         <w:t>THE</w:t>
       </w:r>
@@ -1347,16 +1236,14 @@
           <w:b/>
           <w:color w:val="231F20"/>
           <w:spacing w:val="-7"/>
-          <w:sz w:val="22"/>
-        </w:rPr>
-        <w:t> </w:t>
-      </w:r>
-      <w:r>
-        <w:rPr>
-          <w:rFonts w:ascii="Calibri"/>
-          <w:b/>
-          <w:color w:val="231F20"/>
-          <w:sz w:val="22"/>
+        </w:rPr>
+        <w:t xml:space="preserve"> </w:t>
+      </w:r>
+      <w:r>
+        <w:rPr>
+          <w:rFonts w:ascii="Calibri"/>
+          <w:b/>
+          <w:color w:val="231F20"/>
         </w:rPr>
         <w:t>INSURANCE</w:t>
       </w:r>
@@ -1366,16 +1253,14 @@
           <w:b/>
           <w:color w:val="231F20"/>
           <w:spacing w:val="-8"/>
-          <w:sz w:val="22"/>
-        </w:rPr>
-        <w:t> </w:t>
-      </w:r>
-      <w:r>
-        <w:rPr>
-          <w:rFonts w:ascii="Calibri"/>
-          <w:b/>
-          <w:color w:val="231F20"/>
-          <w:sz w:val="22"/>
+        </w:rPr>
+        <w:t xml:space="preserve"> </w:t>
+      </w:r>
+      <w:r>
+        <w:rPr>
+          <w:rFonts w:ascii="Calibri"/>
+          <w:b/>
+          <w:color w:val="231F20"/>
         </w:rPr>
         <w:t>AS</w:t>
       </w:r>
@@ -1385,16 +1270,14 @@
           <w:b/>
           <w:color w:val="231F20"/>
           <w:spacing w:val="-6"/>
-          <w:sz w:val="22"/>
-        </w:rPr>
-        <w:t> </w:t>
-      </w:r>
-      <w:r>
-        <w:rPr>
-          <w:rFonts w:ascii="Calibri"/>
-          <w:b/>
-          <w:color w:val="231F20"/>
-          <w:sz w:val="22"/>
+        </w:rPr>
+        <w:t xml:space="preserve"> </w:t>
+      </w:r>
+      <w:r>
+        <w:rPr>
+          <w:rFonts w:ascii="Calibri"/>
+          <w:b/>
+          <w:color w:val="231F20"/>
         </w:rPr>
         <w:t>STATED</w:t>
       </w:r>
@@ -1404,16 +1287,14 @@
           <w:b/>
           <w:color w:val="231F20"/>
           <w:spacing w:val="-6"/>
-          <w:sz w:val="22"/>
-        </w:rPr>
-        <w:t> </w:t>
-      </w:r>
-      <w:r>
-        <w:rPr>
-          <w:rFonts w:ascii="Calibri"/>
-          <w:b/>
-          <w:color w:val="231F20"/>
-          <w:sz w:val="22"/>
+        </w:rPr>
+        <w:t xml:space="preserve"> </w:t>
+      </w:r>
+      <w:r>
+        <w:rPr>
+          <w:rFonts w:ascii="Calibri"/>
+          <w:b/>
+          <w:color w:val="231F20"/>
         </w:rPr>
         <w:t>IN</w:t>
       </w:r>
@@ -1423,16 +1304,14 @@
           <w:b/>
           <w:color w:val="231F20"/>
           <w:spacing w:val="-7"/>
-          <w:sz w:val="22"/>
-        </w:rPr>
-        <w:t> </w:t>
-      </w:r>
-      <w:r>
-        <w:rPr>
-          <w:rFonts w:ascii="Calibri"/>
-          <w:b/>
-          <w:color w:val="231F20"/>
-          <w:sz w:val="22"/>
+        </w:rPr>
+        <w:t xml:space="preserve"> </w:t>
+      </w:r>
+      <w:r>
+        <w:rPr>
+          <w:rFonts w:ascii="Calibri"/>
+          <w:b/>
+          <w:color w:val="231F20"/>
         </w:rPr>
         <w:t>THIS</w:t>
       </w:r>
@@ -1442,31 +1321,23 @@
           <w:b/>
           <w:color w:val="231F20"/>
           <w:spacing w:val="-6"/>
-          <w:sz w:val="22"/>
-        </w:rPr>
-        <w:t> </w:t>
-      </w:r>
-      <w:r>
-        <w:rPr>
-          <w:rFonts w:ascii="Calibri"/>
-          <w:b/>
-          <w:color w:val="231F20"/>
-          <w:sz w:val="22"/>
+        </w:rPr>
+        <w:t xml:space="preserve"> </w:t>
+      </w:r>
+      <w:r>
+        <w:rPr>
+          <w:rFonts w:ascii="Calibri"/>
+          <w:b/>
+          <w:color w:val="231F20"/>
         </w:rPr>
         <w:t>POLICY.</w:t>
-      </w:r>
-      <w:r>
-        <w:rPr>
-          <w:rFonts w:ascii="Calibri"/>
-          <w:sz w:val="22"/>
-        </w:rPr>
       </w:r>
     </w:p>
     <w:p>
       <w:pPr>
-        <w:spacing w:line="240" w:lineRule="auto" w:before="8"/>
-        <w:rPr>
-          <w:rFonts w:ascii="Calibri" w:hAnsi="Calibri" w:cs="Calibri" w:eastAsia="Calibri"/>
+        <w:spacing w:before="8"/>
+        <w:rPr>
+          <w:rFonts w:ascii="Calibri" w:eastAsia="Calibri" w:hAnsi="Calibri" w:cs="Calibri"/>
           <w:b/>
           <w:bCs/>
           <w:sz w:val="20"/>
@@ -1477,23 +1348,20 @@
     <w:tbl>
       <w:tblPr>
         <w:tblW w:w="0" w:type="auto"/>
-        <w:jc w:val="left"/>
         <w:tblInd w:w="95" w:type="dxa"/>
         <w:tblLayout w:type="fixed"/>
         <w:tblCellMar>
-          <w:top w:w="0" w:type="dxa"/>
           <w:left w:w="0" w:type="dxa"/>
-          <w:bottom w:w="0" w:type="dxa"/>
           <w:right w:w="0" w:type="dxa"/>
         </w:tblCellMar>
-        <w:tblLook w:val="01E0"/>
+        <w:tblLook w:val="01E0" w:firstRow="1" w:lastRow="1" w:firstColumn="1" w:lastColumn="1" w:noHBand="0" w:noVBand="0"/>
       </w:tblPr>
       <w:tblGrid>
         <w:gridCol w:w="10145"/>
       </w:tblGrid>
       <w:tr>
         <w:trPr>
-          <w:trHeight w:val="412" w:hRule="exact"/>
+          <w:trHeight w:hRule="exact" w:val="412"/>
         </w:trPr>
         <w:tc>
           <w:tcPr>
@@ -1509,13 +1377,10 @@
           <w:p>
             <w:pPr>
               <w:pStyle w:val="TableParagraph"/>
-              <w:spacing w:line="240" w:lineRule="auto" w:before="38"/>
-              <w:ind w:left="1025" w:right="0"/>
-              <w:jc w:val="left"/>
-              <w:rPr>
-                <w:rFonts w:ascii="Calibri" w:hAnsi="Calibri" w:cs="Calibri" w:eastAsia="Calibri"/>
-                <w:sz w:val="22"/>
-                <w:szCs w:val="22"/>
+              <w:spacing w:before="38"/>
+              <w:ind w:left="1025"/>
+              <w:rPr>
+                <w:rFonts w:ascii="Calibri" w:eastAsia="Calibri" w:hAnsi="Calibri" w:cs="Calibri"/>
               </w:rPr>
             </w:pPr>
             <w:r>
@@ -1523,7 +1388,6 @@
                 <w:rFonts w:ascii="Calibri"/>
                 <w:b/>
                 <w:color w:val="231F20"/>
-                <w:sz w:val="22"/>
               </w:rPr>
               <w:t>THIS</w:t>
             </w:r>
@@ -1533,16 +1397,14 @@
                 <w:b/>
                 <w:color w:val="231F20"/>
                 <w:spacing w:val="-7"/>
-                <w:sz w:val="22"/>
-              </w:rPr>
-              <w:t> </w:t>
-            </w:r>
-            <w:r>
-              <w:rPr>
-                <w:rFonts w:ascii="Calibri"/>
-                <w:b/>
-                <w:color w:val="231F20"/>
-                <w:sz w:val="22"/>
+              </w:rPr>
+              <w:t xml:space="preserve"> </w:t>
+            </w:r>
+            <w:r>
+              <w:rPr>
+                <w:rFonts w:ascii="Calibri"/>
+                <w:b/>
+                <w:color w:val="231F20"/>
               </w:rPr>
               <w:t>POLICY</w:t>
             </w:r>
@@ -1552,16 +1414,14 @@
                 <w:b/>
                 <w:color w:val="231F20"/>
                 <w:spacing w:val="-6"/>
-                <w:sz w:val="22"/>
-              </w:rPr>
-              <w:t> </w:t>
-            </w:r>
-            <w:r>
-              <w:rPr>
-                <w:rFonts w:ascii="Calibri"/>
-                <w:b/>
-                <w:color w:val="231F20"/>
-                <w:sz w:val="22"/>
+              </w:rPr>
+              <w:t xml:space="preserve"> </w:t>
+            </w:r>
+            <w:r>
+              <w:rPr>
+                <w:rFonts w:ascii="Calibri"/>
+                <w:b/>
+                <w:color w:val="231F20"/>
               </w:rPr>
               <w:t>CONSISTS</w:t>
             </w:r>
@@ -1571,16 +1431,14 @@
                 <w:b/>
                 <w:color w:val="231F20"/>
                 <w:spacing w:val="-5"/>
-                <w:sz w:val="22"/>
-              </w:rPr>
-              <w:t> </w:t>
-            </w:r>
-            <w:r>
-              <w:rPr>
-                <w:rFonts w:ascii="Calibri"/>
-                <w:b/>
-                <w:color w:val="231F20"/>
-                <w:sz w:val="22"/>
+              </w:rPr>
+              <w:t xml:space="preserve"> </w:t>
+            </w:r>
+            <w:r>
+              <w:rPr>
+                <w:rFonts w:ascii="Calibri"/>
+                <w:b/>
+                <w:color w:val="231F20"/>
               </w:rPr>
               <w:t>OF</w:t>
             </w:r>
@@ -1590,16 +1448,14 @@
                 <w:b/>
                 <w:color w:val="231F20"/>
                 <w:spacing w:val="-6"/>
-                <w:sz w:val="22"/>
-              </w:rPr>
-              <w:t> </w:t>
-            </w:r>
-            <w:r>
-              <w:rPr>
-                <w:rFonts w:ascii="Calibri"/>
-                <w:b/>
-                <w:color w:val="231F20"/>
-                <w:sz w:val="22"/>
+              </w:rPr>
+              <w:t xml:space="preserve"> </w:t>
+            </w:r>
+            <w:r>
+              <w:rPr>
+                <w:rFonts w:ascii="Calibri"/>
+                <w:b/>
+                <w:color w:val="231F20"/>
               </w:rPr>
               <w:t>THE</w:t>
             </w:r>
@@ -1609,16 +1465,14 @@
                 <w:b/>
                 <w:color w:val="231F20"/>
                 <w:spacing w:val="-7"/>
-                <w:sz w:val="22"/>
-              </w:rPr>
-              <w:t> </w:t>
-            </w:r>
-            <w:r>
-              <w:rPr>
-                <w:rFonts w:ascii="Calibri"/>
-                <w:b/>
-                <w:color w:val="231F20"/>
-                <w:sz w:val="22"/>
+              </w:rPr>
+              <w:t xml:space="preserve"> </w:t>
+            </w:r>
+            <w:r>
+              <w:rPr>
+                <w:rFonts w:ascii="Calibri"/>
+                <w:b/>
+                <w:color w:val="231F20"/>
               </w:rPr>
               <w:t>COVERAGE</w:t>
             </w:r>
@@ -1628,16 +1482,14 @@
                 <w:b/>
                 <w:color w:val="231F20"/>
                 <w:spacing w:val="-6"/>
-                <w:sz w:val="22"/>
-              </w:rPr>
-              <w:t> </w:t>
-            </w:r>
-            <w:r>
-              <w:rPr>
-                <w:rFonts w:ascii="Calibri"/>
-                <w:b/>
-                <w:color w:val="231F20"/>
-                <w:sz w:val="22"/>
+              </w:rPr>
+              <w:t xml:space="preserve"> </w:t>
+            </w:r>
+            <w:r>
+              <w:rPr>
+                <w:rFonts w:ascii="Calibri"/>
+                <w:b/>
+                <w:color w:val="231F20"/>
               </w:rPr>
               <w:t>PARTS</w:t>
             </w:r>
@@ -1647,16 +1499,14 @@
                 <w:b/>
                 <w:color w:val="231F20"/>
                 <w:spacing w:val="-6"/>
-                <w:sz w:val="22"/>
-              </w:rPr>
-              <w:t> </w:t>
-            </w:r>
-            <w:r>
-              <w:rPr>
-                <w:rFonts w:ascii="Calibri"/>
-                <w:b/>
-                <w:color w:val="231F20"/>
-                <w:sz w:val="22"/>
+              </w:rPr>
+              <w:t xml:space="preserve"> </w:t>
+            </w:r>
+            <w:r>
+              <w:rPr>
+                <w:rFonts w:ascii="Calibri"/>
+                <w:b/>
+                <w:color w:val="231F20"/>
               </w:rPr>
               <w:t>FOR</w:t>
             </w:r>
@@ -1666,16 +1516,14 @@
                 <w:b/>
                 <w:color w:val="231F20"/>
                 <w:spacing w:val="-6"/>
-                <w:sz w:val="22"/>
-              </w:rPr>
-              <w:t> </w:t>
-            </w:r>
-            <w:r>
-              <w:rPr>
-                <w:rFonts w:ascii="Calibri"/>
-                <w:b/>
-                <w:color w:val="231F20"/>
-                <w:sz w:val="22"/>
+              </w:rPr>
+              <w:t xml:space="preserve"> </w:t>
+            </w:r>
+            <w:r>
+              <w:rPr>
+                <w:rFonts w:ascii="Calibri"/>
+                <w:b/>
+                <w:color w:val="231F20"/>
               </w:rPr>
               <w:t>WHICH</w:t>
             </w:r>
@@ -1685,16 +1533,14 @@
                 <w:b/>
                 <w:color w:val="231F20"/>
                 <w:spacing w:val="-7"/>
-                <w:sz w:val="22"/>
-              </w:rPr>
-              <w:t> </w:t>
-            </w:r>
-            <w:r>
-              <w:rPr>
-                <w:rFonts w:ascii="Calibri"/>
-                <w:b/>
-                <w:color w:val="231F20"/>
-                <w:sz w:val="22"/>
+              </w:rPr>
+              <w:t xml:space="preserve"> </w:t>
+            </w:r>
+            <w:r>
+              <w:rPr>
+                <w:rFonts w:ascii="Calibri"/>
+                <w:b/>
+                <w:color w:val="231F20"/>
               </w:rPr>
               <w:t>A</w:t>
             </w:r>
@@ -1704,16 +1550,14 @@
                 <w:b/>
                 <w:color w:val="231F20"/>
                 <w:spacing w:val="-6"/>
-                <w:sz w:val="22"/>
-              </w:rPr>
-              <w:t> </w:t>
-            </w:r>
-            <w:r>
-              <w:rPr>
-                <w:rFonts w:ascii="Calibri"/>
-                <w:b/>
-                <w:color w:val="231F20"/>
-                <w:sz w:val="22"/>
+              </w:rPr>
+              <w:t xml:space="preserve"> </w:t>
+            </w:r>
+            <w:r>
+              <w:rPr>
+                <w:rFonts w:ascii="Calibri"/>
+                <w:b/>
+                <w:color w:val="231F20"/>
               </w:rPr>
               <w:t>PREMIUM</w:t>
             </w:r>
@@ -1723,16 +1567,14 @@
                 <w:b/>
                 <w:color w:val="231F20"/>
                 <w:spacing w:val="-6"/>
-                <w:sz w:val="22"/>
-              </w:rPr>
-              <w:t> </w:t>
-            </w:r>
-            <w:r>
-              <w:rPr>
-                <w:rFonts w:ascii="Calibri"/>
-                <w:b/>
-                <w:color w:val="231F20"/>
-                <w:sz w:val="22"/>
+              </w:rPr>
+              <w:t xml:space="preserve"> </w:t>
+            </w:r>
+            <w:r>
+              <w:rPr>
+                <w:rFonts w:ascii="Calibri"/>
+                <w:b/>
+                <w:color w:val="231F20"/>
               </w:rPr>
               <w:t>IS</w:t>
             </w:r>
@@ -1742,31 +1584,23 @@
                 <w:b/>
                 <w:color w:val="231F20"/>
                 <w:spacing w:val="-6"/>
-                <w:sz w:val="22"/>
-              </w:rPr>
-              <w:t> </w:t>
-            </w:r>
-            <w:r>
-              <w:rPr>
-                <w:rFonts w:ascii="Calibri"/>
-                <w:b/>
-                <w:color w:val="231F20"/>
-                <w:sz w:val="22"/>
+              </w:rPr>
+              <w:t xml:space="preserve"> </w:t>
+            </w:r>
+            <w:r>
+              <w:rPr>
+                <w:rFonts w:ascii="Calibri"/>
+                <w:b/>
+                <w:color w:val="231F20"/>
               </w:rPr>
               <w:t>INDICATED.</w:t>
-            </w:r>
-            <w:r>
-              <w:rPr>
-                <w:rFonts w:ascii="Calibri"/>
-                <w:sz w:val="22"/>
-              </w:rPr>
             </w:r>
           </w:p>
         </w:tc>
       </w:tr>
       <w:tr>
         <w:trPr>
-          <w:trHeight w:val="449" w:hRule="exact"/>
+          <w:trHeight w:hRule="exact" w:val="449"/>
         </w:trPr>
         <w:tc>
           <w:tcPr>
@@ -1781,13 +1615,10 @@
           <w:p>
             <w:pPr>
               <w:pStyle w:val="TableParagraph"/>
-              <w:spacing w:line="240" w:lineRule="auto" w:before="82"/>
-              <w:ind w:left="62" w:right="0"/>
-              <w:jc w:val="left"/>
-              <w:rPr>
-                <w:rFonts w:ascii="Calibri" w:hAnsi="Calibri" w:cs="Calibri" w:eastAsia="Calibri"/>
-                <w:sz w:val="22"/>
-                <w:szCs w:val="22"/>
+              <w:spacing w:before="82"/>
+              <w:ind w:left="62"/>
+              <w:rPr>
+                <w:rFonts w:ascii="Calibri" w:eastAsia="Calibri" w:hAnsi="Calibri" w:cs="Calibri"/>
               </w:rPr>
             </w:pPr>
             <w:r>
@@ -1795,7 +1626,6 @@
                 <w:rFonts w:ascii="Calibri"/>
                 <w:b/>
                 <w:color w:val="231F20"/>
-                <w:sz w:val="22"/>
               </w:rPr>
               <w:t>Professional</w:t>
             </w:r>
@@ -1805,9 +1635,8 @@
                 <w:b/>
                 <w:color w:val="231F20"/>
                 <w:spacing w:val="-17"/>
-                <w:sz w:val="22"/>
-              </w:rPr>
-              <w:t> </w:t>
+              </w:rPr>
+              <w:t xml:space="preserve"> </w:t>
             </w:r>
             <w:r>
               <w:rPr>
@@ -1815,22 +1644,15 @@
                 <w:b/>
                 <w:color w:val="231F20"/>
                 <w:spacing w:val="-1"/>
-                <w:sz w:val="22"/>
               </w:rPr>
               <w:t>Liability</w:t>
-            </w:r>
-            <w:r>
-              <w:rPr>
-                <w:rFonts w:ascii="Calibri"/>
-                <w:sz w:val="22"/>
-              </w:rPr>
             </w:r>
           </w:p>
         </w:tc>
       </w:tr>
       <w:tr>
         <w:trPr>
-          <w:trHeight w:val="434" w:hRule="exact"/>
+          <w:trHeight w:hRule="exact" w:val="434"/>
         </w:trPr>
         <w:tc>
           <w:tcPr>
@@ -1845,13 +1667,10 @@
           <w:p>
             <w:pPr>
               <w:pStyle w:val="TableParagraph"/>
-              <w:spacing w:line="240" w:lineRule="auto" w:before="69"/>
-              <w:ind w:left="51" w:right="0"/>
-              <w:jc w:val="left"/>
-              <w:rPr>
-                <w:rFonts w:ascii="Calibri" w:hAnsi="Calibri" w:cs="Calibri" w:eastAsia="Calibri"/>
-                <w:sz w:val="22"/>
-                <w:szCs w:val="22"/>
+              <w:spacing w:before="69"/>
+              <w:ind w:left="51"/>
+              <w:rPr>
+                <w:rFonts w:ascii="Calibri" w:eastAsia="Calibri" w:hAnsi="Calibri" w:cs="Calibri"/>
               </w:rPr>
             </w:pPr>
             <w:r>
@@ -1859,7 +1678,6 @@
                 <w:rFonts w:ascii="Calibri"/>
                 <w:b/>
                 <w:color w:val="231F20"/>
-                <w:sz w:val="22"/>
               </w:rPr>
               <w:t>Employment</w:t>
             </w:r>
@@ -1869,9 +1687,8 @@
                 <w:b/>
                 <w:color w:val="231F20"/>
                 <w:spacing w:val="-15"/>
-                <w:sz w:val="22"/>
-              </w:rPr>
-              <w:t> </w:t>
+              </w:rPr>
+              <w:t xml:space="preserve"> </w:t>
             </w:r>
             <w:r>
               <w:rPr>
@@ -1879,7 +1696,6 @@
                 <w:b/>
                 <w:color w:val="231F20"/>
                 <w:spacing w:val="-1"/>
-                <w:sz w:val="22"/>
               </w:rPr>
               <w:t>Practices</w:t>
             </w:r>
@@ -1889,31 +1705,23 @@
                 <w:b/>
                 <w:color w:val="231F20"/>
                 <w:spacing w:val="-14"/>
-                <w:sz w:val="22"/>
-              </w:rPr>
-              <w:t> </w:t>
-            </w:r>
-            <w:r>
-              <w:rPr>
-                <w:rFonts w:ascii="Calibri"/>
-                <w:b/>
-                <w:color w:val="231F20"/>
-                <w:sz w:val="22"/>
+              </w:rPr>
+              <w:t xml:space="preserve"> </w:t>
+            </w:r>
+            <w:r>
+              <w:rPr>
+                <w:rFonts w:ascii="Calibri"/>
+                <w:b/>
+                <w:color w:val="231F20"/>
               </w:rPr>
               <w:t>Liability</w:t>
-            </w:r>
-            <w:r>
-              <w:rPr>
-                <w:rFonts w:ascii="Calibri"/>
-                <w:sz w:val="22"/>
-              </w:rPr>
             </w:r>
           </w:p>
         </w:tc>
       </w:tr>
       <w:tr>
         <w:trPr>
-          <w:trHeight w:val="380" w:hRule="exact"/>
+          <w:trHeight w:hRule="exact" w:val="380"/>
         </w:trPr>
         <w:tc>
           <w:tcPr>
@@ -1928,13 +1736,10 @@
           <w:p>
             <w:pPr>
               <w:pStyle w:val="TableParagraph"/>
-              <w:spacing w:line="240" w:lineRule="auto" w:before="41"/>
-              <w:ind w:left="57" w:right="0"/>
-              <w:jc w:val="left"/>
-              <w:rPr>
-                <w:rFonts w:ascii="Calibri" w:hAnsi="Calibri" w:cs="Calibri" w:eastAsia="Calibri"/>
-                <w:sz w:val="22"/>
-                <w:szCs w:val="22"/>
+              <w:spacing w:before="41"/>
+              <w:ind w:left="57"/>
+              <w:rPr>
+                <w:rFonts w:ascii="Calibri" w:eastAsia="Calibri" w:hAnsi="Calibri" w:cs="Calibri"/>
               </w:rPr>
             </w:pPr>
             <w:r>
@@ -1942,7 +1747,6 @@
                 <w:rFonts w:ascii="Calibri"/>
                 <w:b/>
                 <w:color w:val="231F20"/>
-                <w:sz w:val="22"/>
               </w:rPr>
               <w:t>Commercial</w:t>
             </w:r>
@@ -1952,31 +1756,23 @@
                 <w:b/>
                 <w:color w:val="231F20"/>
                 <w:spacing w:val="-19"/>
-                <w:sz w:val="22"/>
-              </w:rPr>
-              <w:t> </w:t>
-            </w:r>
-            <w:r>
-              <w:rPr>
-                <w:rFonts w:ascii="Calibri"/>
-                <w:b/>
-                <w:color w:val="231F20"/>
-                <w:sz w:val="22"/>
+              </w:rPr>
+              <w:t xml:space="preserve"> </w:t>
+            </w:r>
+            <w:r>
+              <w:rPr>
+                <w:rFonts w:ascii="Calibri"/>
+                <w:b/>
+                <w:color w:val="231F20"/>
               </w:rPr>
               <w:t>Property</w:t>
-            </w:r>
-            <w:r>
-              <w:rPr>
-                <w:rFonts w:ascii="Calibri"/>
-                <w:sz w:val="22"/>
-              </w:rPr>
             </w:r>
           </w:p>
         </w:tc>
       </w:tr>
       <w:tr>
         <w:trPr>
-          <w:trHeight w:val="406" w:hRule="exact"/>
+          <w:trHeight w:hRule="exact" w:val="406"/>
         </w:trPr>
         <w:tc>
           <w:tcPr>
@@ -1991,13 +1787,10 @@
           <w:p>
             <w:pPr>
               <w:pStyle w:val="TableParagraph"/>
-              <w:spacing w:line="240" w:lineRule="auto" w:before="57"/>
-              <w:ind w:left="55" w:right="0"/>
-              <w:jc w:val="left"/>
-              <w:rPr>
-                <w:rFonts w:ascii="Calibri" w:hAnsi="Calibri" w:cs="Calibri" w:eastAsia="Calibri"/>
-                <w:sz w:val="22"/>
-                <w:szCs w:val="22"/>
+              <w:spacing w:before="57"/>
+              <w:ind w:left="55"/>
+              <w:rPr>
+                <w:rFonts w:ascii="Calibri" w:eastAsia="Calibri" w:hAnsi="Calibri" w:cs="Calibri"/>
               </w:rPr>
             </w:pPr>
             <w:r>
@@ -2005,7 +1798,6 @@
                 <w:rFonts w:ascii="Calibri"/>
                 <w:b/>
                 <w:color w:val="231F20"/>
-                <w:sz w:val="22"/>
               </w:rPr>
               <w:t>Commercial</w:t>
             </w:r>
@@ -2015,16 +1807,14 @@
                 <w:b/>
                 <w:color w:val="231F20"/>
                 <w:spacing w:val="-13"/>
-                <w:sz w:val="22"/>
-              </w:rPr>
-              <w:t> </w:t>
-            </w:r>
-            <w:r>
-              <w:rPr>
-                <w:rFonts w:ascii="Calibri"/>
-                <w:b/>
-                <w:color w:val="231F20"/>
-                <w:sz w:val="22"/>
+              </w:rPr>
+              <w:t xml:space="preserve"> </w:t>
+            </w:r>
+            <w:r>
+              <w:rPr>
+                <w:rFonts w:ascii="Calibri"/>
+                <w:b/>
+                <w:color w:val="231F20"/>
               </w:rPr>
               <w:t>General</w:t>
             </w:r>
@@ -2034,31 +1824,23 @@
                 <w:b/>
                 <w:color w:val="231F20"/>
                 <w:spacing w:val="-13"/>
-                <w:sz w:val="22"/>
-              </w:rPr>
-              <w:t> </w:t>
-            </w:r>
-            <w:r>
-              <w:rPr>
-                <w:rFonts w:ascii="Calibri"/>
-                <w:b/>
-                <w:color w:val="231F20"/>
-                <w:sz w:val="22"/>
+              </w:rPr>
+              <w:t xml:space="preserve"> </w:t>
+            </w:r>
+            <w:r>
+              <w:rPr>
+                <w:rFonts w:ascii="Calibri"/>
+                <w:b/>
+                <w:color w:val="231F20"/>
               </w:rPr>
               <w:t>Liability</w:t>
-            </w:r>
-            <w:r>
-              <w:rPr>
-                <w:rFonts w:ascii="Calibri"/>
-                <w:sz w:val="22"/>
-              </w:rPr>
             </w:r>
           </w:p>
         </w:tc>
       </w:tr>
       <w:tr>
         <w:trPr>
-          <w:trHeight w:val="401" w:hRule="exact"/>
+          <w:trHeight w:hRule="exact" w:val="401"/>
         </w:trPr>
         <w:tc>
           <w:tcPr>
@@ -2073,13 +1855,10 @@
           <w:p>
             <w:pPr>
               <w:pStyle w:val="TableParagraph"/>
-              <w:spacing w:line="240" w:lineRule="auto" w:before="88"/>
-              <w:ind w:left="62" w:right="0"/>
-              <w:jc w:val="left"/>
-              <w:rPr>
-                <w:rFonts w:ascii="Calibri" w:hAnsi="Calibri" w:cs="Calibri" w:eastAsia="Calibri"/>
-                <w:sz w:val="22"/>
-                <w:szCs w:val="22"/>
+              <w:spacing w:before="88"/>
+              <w:ind w:left="62"/>
+              <w:rPr>
+                <w:rFonts w:ascii="Calibri" w:eastAsia="Calibri" w:hAnsi="Calibri" w:cs="Calibri"/>
               </w:rPr>
             </w:pPr>
             <w:r>
@@ -2087,7 +1866,6 @@
                 <w:rFonts w:ascii="Calibri"/>
                 <w:b/>
                 <w:color w:val="231F20"/>
-                <w:sz w:val="22"/>
               </w:rPr>
               <w:t>Employee</w:t>
             </w:r>
@@ -2097,9 +1875,8 @@
                 <w:b/>
                 <w:color w:val="231F20"/>
                 <w:spacing w:val="-16"/>
-                <w:sz w:val="22"/>
-              </w:rPr>
-              <w:t> </w:t>
+              </w:rPr>
+              <w:t xml:space="preserve"> </w:t>
             </w:r>
             <w:r>
               <w:rPr>
@@ -2107,22 +1884,15 @@
                 <w:b/>
                 <w:color w:val="231F20"/>
                 <w:spacing w:val="-1"/>
-                <w:sz w:val="22"/>
               </w:rPr>
               <w:t>Theft</w:t>
-            </w:r>
-            <w:r>
-              <w:rPr>
-                <w:rFonts w:ascii="Calibri"/>
-                <w:sz w:val="22"/>
-              </w:rPr>
             </w:r>
           </w:p>
         </w:tc>
       </w:tr>
       <w:tr>
         <w:trPr>
-          <w:trHeight w:val="377" w:hRule="exact"/>
+          <w:trHeight w:hRule="exact" w:val="377"/>
         </w:trPr>
         <w:tc>
           <w:tcPr>
@@ -2137,13 +1907,10 @@
           <w:p>
             <w:pPr>
               <w:pStyle w:val="TableParagraph"/>
-              <w:spacing w:line="240" w:lineRule="auto" w:before="58"/>
-              <w:ind w:left="65" w:right="0"/>
-              <w:jc w:val="left"/>
-              <w:rPr>
-                <w:rFonts w:ascii="Calibri" w:hAnsi="Calibri" w:cs="Calibri" w:eastAsia="Calibri"/>
-                <w:sz w:val="22"/>
-                <w:szCs w:val="22"/>
+              <w:spacing w:before="58"/>
+              <w:ind w:left="65"/>
+              <w:rPr>
+                <w:rFonts w:ascii="Calibri" w:eastAsia="Calibri" w:hAnsi="Calibri" w:cs="Calibri"/>
               </w:rPr>
             </w:pPr>
             <w:r>
@@ -2152,7 +1919,6 @@
                 <w:b/>
                 <w:color w:val="231F20"/>
                 <w:spacing w:val="-1"/>
-                <w:sz w:val="22"/>
               </w:rPr>
               <w:t>Cyber</w:t>
             </w:r>
@@ -2162,31 +1928,23 @@
                 <w:b/>
                 <w:color w:val="231F20"/>
                 <w:spacing w:val="-12"/>
-                <w:sz w:val="22"/>
-              </w:rPr>
-              <w:t> </w:t>
-            </w:r>
-            <w:r>
-              <w:rPr>
-                <w:rFonts w:ascii="Calibri"/>
-                <w:b/>
-                <w:color w:val="231F20"/>
-                <w:sz w:val="22"/>
+              </w:rPr>
+              <w:t xml:space="preserve"> </w:t>
+            </w:r>
+            <w:r>
+              <w:rPr>
+                <w:rFonts w:ascii="Calibri"/>
+                <w:b/>
+                <w:color w:val="231F20"/>
               </w:rPr>
               <w:t>Liability</w:t>
-            </w:r>
-            <w:r>
-              <w:rPr>
-                <w:rFonts w:ascii="Calibri"/>
-                <w:sz w:val="22"/>
-              </w:rPr>
             </w:r>
           </w:p>
         </w:tc>
       </w:tr>
       <w:tr>
         <w:trPr>
-          <w:trHeight w:val="400" w:hRule="exact"/>
+          <w:trHeight w:hRule="exact" w:val="400"/>
         </w:trPr>
         <w:tc>
           <w:tcPr>
@@ -2201,11 +1959,10 @@
           <w:p>
             <w:pPr>
               <w:pStyle w:val="TableParagraph"/>
-              <w:spacing w:line="240" w:lineRule="auto" w:before="32"/>
-              <w:ind w:left="69" w:right="0"/>
-              <w:jc w:val="left"/>
-              <w:rPr>
-                <w:rFonts w:ascii="Calibri" w:hAnsi="Calibri" w:cs="Calibri" w:eastAsia="Calibri"/>
+              <w:spacing w:before="32"/>
+              <w:ind w:left="69"/>
+              <w:rPr>
+                <w:rFonts w:ascii="Calibri" w:eastAsia="Calibri" w:hAnsi="Calibri" w:cs="Calibri"/>
                 <w:sz w:val="24"/>
                 <w:szCs w:val="24"/>
               </w:rPr>
@@ -2228,7 +1985,7 @@
                 <w:spacing w:val="-3"/>
                 <w:sz w:val="24"/>
               </w:rPr>
-              <w:t> </w:t>
+              <w:t xml:space="preserve"> </w:t>
             </w:r>
             <w:r>
               <w:rPr>
@@ -2248,7 +2005,7 @@
                 <w:spacing w:val="-3"/>
                 <w:sz w:val="24"/>
               </w:rPr>
-              <w:t> </w:t>
+              <w:t xml:space="preserve"> </w:t>
             </w:r>
             <w:r>
               <w:rPr>
@@ -2267,7 +2024,7 @@
                 <w:spacing w:val="-2"/>
                 <w:sz w:val="24"/>
               </w:rPr>
-              <w:t> </w:t>
+              <w:t xml:space="preserve"> </w:t>
             </w:r>
             <w:r>
               <w:rPr>
@@ -2286,7 +2043,7 @@
                 <w:spacing w:val="-3"/>
                 <w:sz w:val="24"/>
               </w:rPr>
-              <w:t> </w:t>
+              <w:t xml:space="preserve"> </w:t>
             </w:r>
             <w:r>
               <w:rPr>
@@ -2296,19 +2053,13 @@
                 <w:sz w:val="24"/>
               </w:rPr>
               <w:t>premium)</w:t>
-            </w:r>
-            <w:r>
-              <w:rPr>
-                <w:rFonts w:ascii="Calibri"/>
-                <w:sz w:val="24"/>
-              </w:rPr>
             </w:r>
           </w:p>
         </w:tc>
       </w:tr>
       <w:tr>
         <w:trPr>
-          <w:trHeight w:val="341" w:hRule="exact"/>
+          <w:trHeight w:hRule="exact" w:val="341"/>
         </w:trPr>
         <w:tc>
           <w:tcPr>
@@ -2323,11 +2074,10 @@
           <w:p>
             <w:pPr>
               <w:pStyle w:val="TableParagraph"/>
-              <w:spacing w:line="240" w:lineRule="auto" w:before="25"/>
-              <w:ind w:left="78" w:right="0"/>
-              <w:jc w:val="left"/>
-              <w:rPr>
-                <w:rFonts w:ascii="Calibri" w:hAnsi="Calibri" w:cs="Calibri" w:eastAsia="Calibri"/>
+              <w:spacing w:before="25"/>
+              <w:ind w:left="78"/>
+              <w:rPr>
+                <w:rFonts w:ascii="Calibri" w:eastAsia="Calibri" w:hAnsi="Calibri" w:cs="Calibri"/>
                 <w:sz w:val="18"/>
                 <w:szCs w:val="18"/>
               </w:rPr>
@@ -2349,7 +2099,7 @@
                 <w:spacing w:val="-1"/>
                 <w:sz w:val="18"/>
               </w:rPr>
-              <w:t> </w:t>
+              <w:t xml:space="preserve"> </w:t>
             </w:r>
             <w:r>
               <w:rPr>
@@ -2359,19 +2109,13 @@
                 <w:sz w:val="18"/>
               </w:rPr>
               <w:t>Fee</w:t>
-            </w:r>
-            <w:r>
-              <w:rPr>
-                <w:rFonts w:ascii="Calibri"/>
-                <w:sz w:val="18"/>
-              </w:rPr>
             </w:r>
           </w:p>
         </w:tc>
       </w:tr>
       <w:tr>
         <w:trPr>
-          <w:trHeight w:val="340" w:hRule="exact"/>
+          <w:trHeight w:hRule="exact" w:val="340"/>
         </w:trPr>
         <w:tc>
           <w:tcPr>
@@ -2386,11 +2130,10 @@
           <w:p>
             <w:pPr>
               <w:pStyle w:val="TableParagraph"/>
-              <w:spacing w:line="240" w:lineRule="auto" w:before="49"/>
-              <w:ind w:left="98" w:right="0"/>
-              <w:jc w:val="left"/>
-              <w:rPr>
-                <w:rFonts w:ascii="Calibri" w:hAnsi="Calibri" w:cs="Calibri" w:eastAsia="Calibri"/>
+              <w:spacing w:before="49"/>
+              <w:ind w:left="98"/>
+              <w:rPr>
+                <w:rFonts w:ascii="Calibri" w:eastAsia="Calibri" w:hAnsi="Calibri" w:cs="Calibri"/>
                 <w:sz w:val="18"/>
                 <w:szCs w:val="18"/>
               </w:rPr>
@@ -2412,7 +2155,7 @@
                 <w:spacing w:val="-5"/>
                 <w:sz w:val="18"/>
               </w:rPr>
-              <w:t> </w:t>
+              <w:t xml:space="preserve"> </w:t>
             </w:r>
             <w:r>
               <w:rPr>
@@ -2423,19 +2166,13 @@
                 <w:sz w:val="18"/>
               </w:rPr>
               <w:t>Tax</w:t>
-            </w:r>
-            <w:r>
-              <w:rPr>
-                <w:rFonts w:ascii="Calibri"/>
-                <w:sz w:val="18"/>
-              </w:rPr>
             </w:r>
           </w:p>
         </w:tc>
       </w:tr>
       <w:tr>
         <w:trPr>
-          <w:trHeight w:val="314" w:hRule="exact"/>
+          <w:trHeight w:hRule="exact" w:val="314"/>
         </w:trPr>
         <w:tc>
           <w:tcPr>
@@ -2450,11 +2187,10 @@
           <w:p>
             <w:pPr>
               <w:pStyle w:val="TableParagraph"/>
-              <w:spacing w:line="240" w:lineRule="auto" w:before="24"/>
-              <w:ind w:left="98" w:right="0"/>
-              <w:jc w:val="left"/>
-              <w:rPr>
-                <w:rFonts w:ascii="Calibri" w:hAnsi="Calibri" w:cs="Calibri" w:eastAsia="Calibri"/>
+              <w:spacing w:before="24"/>
+              <w:ind w:left="98"/>
+              <w:rPr>
+                <w:rFonts w:ascii="Calibri" w:eastAsia="Calibri" w:hAnsi="Calibri" w:cs="Calibri"/>
                 <w:sz w:val="18"/>
                 <w:szCs w:val="18"/>
               </w:rPr>
@@ -2476,7 +2212,7 @@
                 <w:spacing w:val="-10"/>
                 <w:sz w:val="18"/>
               </w:rPr>
-              <w:t> </w:t>
+              <w:t xml:space="preserve"> </w:t>
             </w:r>
             <w:r>
               <w:rPr>
@@ -2487,19 +2223,13 @@
                 <w:sz w:val="18"/>
               </w:rPr>
               <w:t>Fee</w:t>
-            </w:r>
-            <w:r>
-              <w:rPr>
-                <w:rFonts w:ascii="Calibri"/>
-                <w:sz w:val="18"/>
-              </w:rPr>
             </w:r>
           </w:p>
         </w:tc>
       </w:tr>
       <w:tr>
         <w:trPr>
-          <w:trHeight w:val="432" w:hRule="exact"/>
+          <w:trHeight w:hRule="exact" w:val="432"/>
         </w:trPr>
         <w:tc>
           <w:tcPr>
@@ -2514,11 +2244,10 @@
           <w:p>
             <w:pPr>
               <w:pStyle w:val="TableParagraph"/>
-              <w:spacing w:line="240" w:lineRule="auto" w:before="51"/>
-              <w:ind w:left="44" w:right="0"/>
-              <w:jc w:val="left"/>
-              <w:rPr>
-                <w:rFonts w:ascii="Calibri" w:hAnsi="Calibri" w:cs="Calibri" w:eastAsia="Calibri"/>
+              <w:spacing w:before="51"/>
+              <w:ind w:left="44"/>
+              <w:rPr>
+                <w:rFonts w:ascii="Calibri" w:eastAsia="Calibri" w:hAnsi="Calibri" w:cs="Calibri"/>
                 <w:sz w:val="24"/>
                 <w:szCs w:val="24"/>
               </w:rPr>
@@ -2540,7 +2269,7 @@
                 <w:spacing w:val="-5"/>
                 <w:sz w:val="24"/>
               </w:rPr>
-              <w:t> </w:t>
+              <w:t xml:space="preserve"> </w:t>
             </w:r>
             <w:r>
               <w:rPr>
@@ -2559,7 +2288,7 @@
                 <w:spacing w:val="-4"/>
                 <w:sz w:val="24"/>
               </w:rPr>
-              <w:t> </w:t>
+              <w:t xml:space="preserve"> </w:t>
             </w:r>
             <w:r>
               <w:rPr>
@@ -2570,12 +2299,6 @@
                 <w:sz w:val="24"/>
               </w:rPr>
               <w:t>COST</w:t>
-            </w:r>
-            <w:r>
-              <w:rPr>
-                <w:rFonts w:ascii="Calibri"/>
-                <w:sz w:val="24"/>
-              </w:rPr>
             </w:r>
           </w:p>
         </w:tc>
@@ -2583,9 +2306,9 @@
     </w:tbl>
     <w:p>
       <w:pPr>
-        <w:spacing w:line="240" w:lineRule="auto" w:before="5"/>
-        <w:rPr>
-          <w:rFonts w:ascii="Calibri" w:hAnsi="Calibri" w:cs="Calibri" w:eastAsia="Calibri"/>
+        <w:spacing w:before="5"/>
+        <w:rPr>
+          <w:rFonts w:ascii="Calibri" w:eastAsia="Calibri" w:hAnsi="Calibri" w:cs="Calibri"/>
           <w:b/>
           <w:bCs/>
           <w:sz w:val="14"/>
@@ -2595,28 +2318,25 @@
     </w:p>
     <w:p>
       <w:pPr>
-        <w:spacing w:after="0" w:line="240" w:lineRule="auto"/>
-        <w:rPr>
-          <w:rFonts w:ascii="Calibri" w:hAnsi="Calibri" w:cs="Calibri" w:eastAsia="Calibri"/>
+        <w:rPr>
+          <w:rFonts w:ascii="Calibri" w:eastAsia="Calibri" w:hAnsi="Calibri" w:cs="Calibri"/>
           <w:sz w:val="14"/>
           <w:szCs w:val="14"/>
         </w:rPr>
         <w:sectPr>
           <w:type w:val="continuous"/>
           <w:pgSz w:w="12240" w:h="15840"/>
-          <w:pgMar w:top="660" w:bottom="0" w:left="800" w:right="1000"/>
+          <w:pgMar w:top="660" w:right="1000" w:bottom="0" w:left="800" w:header="720" w:footer="720" w:gutter="0"/>
+          <w:cols w:space="720"/>
         </w:sectPr>
       </w:pPr>
     </w:p>
     <w:p>
       <w:pPr>
         <w:spacing w:before="55"/>
-        <w:ind w:left="159" w:right="0" w:firstLine="0"/>
-        <w:jc w:val="left"/>
-        <w:rPr>
-          <w:rFonts w:ascii="Calibri" w:hAnsi="Calibri" w:cs="Calibri" w:eastAsia="Calibri"/>
-          <w:sz w:val="22"/>
-          <w:szCs w:val="22"/>
+        <w:ind w:left="159"/>
+        <w:rPr>
+          <w:rFonts w:ascii="Calibri" w:eastAsia="Calibri" w:hAnsi="Calibri" w:cs="Calibri"/>
         </w:rPr>
       </w:pPr>
       <w:r>
@@ -2624,8 +2344,8 @@
           <w:rFonts w:ascii="Calibri"/>
           <w:b/>
           <w:color w:val="231F20"/>
-          <w:sz w:val="22"/>
-        </w:rPr>
+        </w:rPr>
+        <w:lastRenderedPageBreak/>
         <w:t>OTHER</w:t>
       </w:r>
       <w:r>
@@ -2634,48 +2354,29 @@
           <w:b/>
           <w:color w:val="231F20"/>
           <w:spacing w:val="-20"/>
-          <w:sz w:val="22"/>
-        </w:rPr>
-        <w:t> </w:t>
-      </w:r>
-      <w:r>
-        <w:rPr>
-          <w:rFonts w:ascii="Calibri"/>
-          <w:b/>
-          <w:color w:val="231F20"/>
-          <w:sz w:val="22"/>
-        </w:rPr>
-        <w:t>PROVISIONS</w:t>
-      </w:r>
-      <w:r>
-        <w:rPr>
-          <w:rFonts w:ascii="Calibri"/>
-          <w:b/>
-          <w:color w:val="231F20"/>
-          <w:sz w:val="22"/>
-        </w:rPr>
-        <w:t>:</w:t>
-      </w:r>
-      <w:r>
-        <w:rPr>
-          <w:rFonts w:ascii="Calibri"/>
-          <w:sz w:val="22"/>
-        </w:rPr>
+        </w:rPr>
+        <w:t xml:space="preserve"> </w:t>
+      </w:r>
+      <w:r>
+        <w:rPr>
+          <w:rFonts w:ascii="Calibri"/>
+          <w:b/>
+          <w:color w:val="231F20"/>
+        </w:rPr>
+        <w:t>PROVISIONS:</w:t>
       </w:r>
     </w:p>
     <w:p>
       <w:pPr>
         <w:spacing w:before="69"/>
-        <w:ind w:left="63" w:right="0" w:firstLine="0"/>
-        <w:jc w:val="left"/>
-        <w:rPr>
-          <w:rFonts w:ascii="Calibri" w:hAnsi="Calibri" w:cs="Calibri" w:eastAsia="Calibri"/>
+        <w:ind w:left="63"/>
+        <w:rPr>
+          <w:rFonts w:ascii="Calibri" w:eastAsia="Calibri" w:hAnsi="Calibri" w:cs="Calibri"/>
           <w:sz w:val="20"/>
           <w:szCs w:val="20"/>
         </w:rPr>
       </w:pPr>
       <w:r>
-        <w:rPr/>
         <w:br w:type="column"/>
       </w:r>
       <w:r>
@@ -2685,6 +2386,7 @@
           <w:color w:val="231F20"/>
           <w:sz w:val="20"/>
         </w:rPr>
+        <w:lastRenderedPageBreak/>
         <w:t>Inflation</w:t>
       </w:r>
       <w:r>
@@ -2695,7 +2397,7 @@
           <w:spacing w:val="-9"/>
           <w:sz w:val="20"/>
         </w:rPr>
-        <w:t> </w:t>
+        <w:t xml:space="preserve"> </w:t>
       </w:r>
       <w:r>
         <w:rPr>
@@ -2715,7 +2417,7 @@
           <w:spacing w:val="-7"/>
           <w:sz w:val="20"/>
         </w:rPr>
-        <w:t> </w:t>
+        <w:t xml:space="preserve"> </w:t>
       </w:r>
       <w:r>
         <w:rPr>
@@ -2725,28 +2427,20 @@
           <w:sz w:val="20"/>
         </w:rPr>
         <w:t>2%</w:t>
-      </w:r>
-      <w:r>
-        <w:rPr>
-          <w:rFonts w:ascii="Calibri"/>
-          <w:sz w:val="20"/>
-        </w:rPr>
       </w:r>
     </w:p>
     <w:p>
       <w:pPr>
-        <w:spacing w:after="0"/>
-        <w:jc w:val="left"/>
-        <w:rPr>
-          <w:rFonts w:ascii="Calibri" w:hAnsi="Calibri" w:cs="Calibri" w:eastAsia="Calibri"/>
+        <w:rPr>
+          <w:rFonts w:ascii="Calibri" w:eastAsia="Calibri" w:hAnsi="Calibri" w:cs="Calibri"/>
           <w:sz w:val="20"/>
           <w:szCs w:val="20"/>
         </w:rPr>
         <w:sectPr>
           <w:type w:val="continuous"/>
           <w:pgSz w:w="12240" w:h="15840"/>
-          <w:pgMar w:top="660" w:bottom="0" w:left="800" w:right="1000"/>
-          <w:cols w:num="2" w:equalWidth="0">
+          <w:pgMar w:top="660" w:right="1000" w:bottom="0" w:left="800" w:header="720" w:footer="720" w:gutter="0"/>
+          <w:cols w:num="2" w:space="720" w:equalWidth="0">
             <w:col w:w="2033" w:space="40"/>
             <w:col w:w="8367"/>
           </w:cols>
@@ -2756,12 +2450,9 @@
     <w:p>
       <w:pPr>
         <w:spacing w:before="69"/>
-        <w:ind w:left="137" w:right="0" w:firstLine="0"/>
-        <w:jc w:val="left"/>
-        <w:rPr>
-          <w:rFonts w:ascii="Calibri" w:hAnsi="Calibri" w:cs="Calibri" w:eastAsia="Calibri"/>
-          <w:sz w:val="22"/>
-          <w:szCs w:val="22"/>
+        <w:ind w:left="137"/>
+        <w:rPr>
+          <w:rFonts w:ascii="Calibri" w:eastAsia="Calibri" w:hAnsi="Calibri" w:cs="Calibri"/>
         </w:rPr>
       </w:pPr>
       <w:r>
@@ -2769,8 +2460,8 @@
           <w:rFonts w:ascii="Calibri"/>
           <w:b/>
           <w:color w:val="231F20"/>
-          <w:sz w:val="22"/>
-        </w:rPr>
+        </w:rPr>
+        <w:lastRenderedPageBreak/>
         <w:t>FORMS</w:t>
       </w:r>
       <w:r>
@@ -2779,16 +2470,14 @@
           <w:b/>
           <w:color w:val="231F20"/>
           <w:spacing w:val="-10"/>
-          <w:sz w:val="22"/>
-        </w:rPr>
-        <w:t> </w:t>
-      </w:r>
-      <w:r>
-        <w:rPr>
-          <w:rFonts w:ascii="Calibri"/>
-          <w:b/>
-          <w:color w:val="231F20"/>
-          <w:sz w:val="22"/>
+        </w:rPr>
+        <w:t xml:space="preserve"> </w:t>
+      </w:r>
+      <w:r>
+        <w:rPr>
+          <w:rFonts w:ascii="Calibri"/>
+          <w:b/>
+          <w:color w:val="231F20"/>
         </w:rPr>
         <w:t>AND</w:t>
       </w:r>
@@ -2798,16 +2487,14 @@
           <w:b/>
           <w:color w:val="231F20"/>
           <w:spacing w:val="-9"/>
-          <w:sz w:val="22"/>
-        </w:rPr>
-        <w:t> </w:t>
-      </w:r>
-      <w:r>
-        <w:rPr>
-          <w:rFonts w:ascii="Calibri"/>
-          <w:b/>
-          <w:color w:val="231F20"/>
-          <w:sz w:val="22"/>
+        </w:rPr>
+        <w:t xml:space="preserve"> </w:t>
+      </w:r>
+      <w:r>
+        <w:rPr>
+          <w:rFonts w:ascii="Calibri"/>
+          <w:b/>
+          <w:color w:val="231F20"/>
         </w:rPr>
         <w:t>ENDORSEMENTS</w:t>
       </w:r>
@@ -2817,16 +2504,14 @@
           <w:b/>
           <w:color w:val="231F20"/>
           <w:spacing w:val="-10"/>
-          <w:sz w:val="22"/>
-        </w:rPr>
-        <w:t> </w:t>
-      </w:r>
-      <w:r>
-        <w:rPr>
-          <w:rFonts w:ascii="Calibri"/>
-          <w:b/>
-          <w:color w:val="231F20"/>
-          <w:sz w:val="22"/>
+        </w:rPr>
+        <w:t xml:space="preserve"> </w:t>
+      </w:r>
+      <w:r>
+        <w:rPr>
+          <w:rFonts w:ascii="Calibri"/>
+          <w:b/>
+          <w:color w:val="231F20"/>
         </w:rPr>
         <w:t>APPLICABLE</w:t>
       </w:r>
@@ -2836,16 +2521,14 @@
           <w:b/>
           <w:color w:val="231F20"/>
           <w:spacing w:val="-9"/>
-          <w:sz w:val="22"/>
-        </w:rPr>
-        <w:t> </w:t>
-      </w:r>
-      <w:r>
-        <w:rPr>
-          <w:rFonts w:ascii="Calibri"/>
-          <w:b/>
-          <w:color w:val="231F20"/>
-          <w:sz w:val="22"/>
+        </w:rPr>
+        <w:t xml:space="preserve"> </w:t>
+      </w:r>
+      <w:r>
+        <w:rPr>
+          <w:rFonts w:ascii="Calibri"/>
+          <w:b/>
+          <w:color w:val="231F20"/>
         </w:rPr>
         <w:t>TO</w:t>
       </w:r>
@@ -2855,16 +2538,14 @@
           <w:b/>
           <w:color w:val="231F20"/>
           <w:spacing w:val="-9"/>
-          <w:sz w:val="22"/>
-        </w:rPr>
-        <w:t> </w:t>
-      </w:r>
-      <w:r>
-        <w:rPr>
-          <w:rFonts w:ascii="Calibri"/>
-          <w:b/>
-          <w:color w:val="231F20"/>
-          <w:sz w:val="22"/>
+        </w:rPr>
+        <w:t xml:space="preserve"> </w:t>
+      </w:r>
+      <w:r>
+        <w:rPr>
+          <w:rFonts w:ascii="Calibri"/>
+          <w:b/>
+          <w:color w:val="231F20"/>
         </w:rPr>
         <w:t>ALL</w:t>
       </w:r>
@@ -2874,17 +2555,15 @@
           <w:b/>
           <w:color w:val="231F20"/>
           <w:spacing w:val="-10"/>
-          <w:sz w:val="22"/>
-        </w:rPr>
-        <w:t> </w:t>
-      </w:r>
-      <w:r>
-        <w:rPr>
-          <w:rFonts w:ascii="Calibri"/>
-          <w:b/>
-          <w:color w:val="231F20"/>
-          <w:spacing w:val="-1"/>
-          <w:sz w:val="22"/>
+        </w:rPr>
+        <w:t xml:space="preserve"> </w:t>
+      </w:r>
+      <w:r>
+        <w:rPr>
+          <w:rFonts w:ascii="Calibri"/>
+          <w:b/>
+          <w:color w:val="231F20"/>
+          <w:spacing w:val="-1"/>
         </w:rPr>
         <w:t>COVERAGE</w:t>
       </w:r>
@@ -2894,40 +2573,28 @@
           <w:b/>
           <w:color w:val="231F20"/>
           <w:spacing w:val="-4"/>
-          <w:sz w:val="22"/>
-        </w:rPr>
-        <w:t> </w:t>
-      </w:r>
-      <w:r>
-        <w:rPr>
-          <w:rFonts w:ascii="Calibri"/>
-          <w:b/>
-          <w:color w:val="231F20"/>
-          <w:spacing w:val="-1"/>
-          <w:sz w:val="22"/>
+        </w:rPr>
+        <w:t xml:space="preserve"> </w:t>
+      </w:r>
+      <w:r>
+        <w:rPr>
+          <w:rFonts w:ascii="Calibri"/>
+          <w:b/>
+          <w:color w:val="231F20"/>
+          <w:spacing w:val="-1"/>
         </w:rPr>
         <w:t>PARTS:</w:t>
-      </w:r>
-      <w:r>
-        <w:rPr>
-          <w:rFonts w:ascii="Calibri"/>
-          <w:sz w:val="22"/>
-        </w:rPr>
       </w:r>
     </w:p>
     <w:p>
       <w:pPr>
         <w:spacing w:before="61"/>
-        <w:ind w:left="137" w:right="0" w:firstLine="0"/>
-        <w:jc w:val="left"/>
-        <w:rPr>
-          <w:rFonts w:ascii="Calibri" w:hAnsi="Calibri" w:cs="Calibri" w:eastAsia="Calibri"/>
-          <w:sz w:val="22"/>
-          <w:szCs w:val="22"/>
+        <w:ind w:left="137"/>
+        <w:rPr>
+          <w:rFonts w:ascii="Calibri" w:eastAsia="Calibri" w:hAnsi="Calibri" w:cs="Calibri"/>
         </w:rPr>
       </w:pPr>
       <w:r>
-        <w:rPr/>
         <w:br w:type="column"/>
       </w:r>
       <w:r>
@@ -2935,8 +2602,8 @@
           <w:rFonts w:ascii="Calibri"/>
           <w:b/>
           <w:color w:val="231F20"/>
-          <w:sz w:val="22"/>
-        </w:rPr>
+        </w:rPr>
+        <w:lastRenderedPageBreak/>
         <w:t>See</w:t>
       </w:r>
       <w:r>
@@ -2945,16 +2612,14 @@
           <w:b/>
           <w:color w:val="231F20"/>
           <w:spacing w:val="-10"/>
-          <w:sz w:val="22"/>
-        </w:rPr>
-        <w:t> </w:t>
-      </w:r>
-      <w:r>
-        <w:rPr>
-          <w:rFonts w:ascii="Calibri"/>
-          <w:b/>
-          <w:color w:val="231F20"/>
-          <w:sz w:val="22"/>
+        </w:rPr>
+        <w:t xml:space="preserve"> </w:t>
+      </w:r>
+      <w:r>
+        <w:rPr>
+          <w:rFonts w:ascii="Calibri"/>
+          <w:b/>
+          <w:color w:val="231F20"/>
         </w:rPr>
         <w:t>Forms</w:t>
       </w:r>
@@ -2964,40 +2629,28 @@
           <w:b/>
           <w:color w:val="231F20"/>
           <w:spacing w:val="-10"/>
-          <w:sz w:val="22"/>
-        </w:rPr>
-        <w:t> </w:t>
-      </w:r>
-      <w:r>
-        <w:rPr>
-          <w:rFonts w:ascii="Calibri"/>
-          <w:b/>
-          <w:color w:val="231F20"/>
-          <w:sz w:val="22"/>
+        </w:rPr>
+        <w:t xml:space="preserve"> </w:t>
+      </w:r>
+      <w:r>
+        <w:rPr>
+          <w:rFonts w:ascii="Calibri"/>
+          <w:b/>
+          <w:color w:val="231F20"/>
         </w:rPr>
         <w:t>Schedule</w:t>
-      </w:r>
-      <w:r>
-        <w:rPr>
-          <w:rFonts w:ascii="Calibri"/>
-          <w:sz w:val="22"/>
-        </w:rPr>
       </w:r>
     </w:p>
     <w:p>
       <w:pPr>
-        <w:spacing w:after="0"/>
-        <w:jc w:val="left"/>
-        <w:rPr>
-          <w:rFonts w:ascii="Calibri" w:hAnsi="Calibri" w:cs="Calibri" w:eastAsia="Calibri"/>
-          <w:sz w:val="22"/>
-          <w:szCs w:val="22"/>
+        <w:rPr>
+          <w:rFonts w:ascii="Calibri" w:eastAsia="Calibri" w:hAnsi="Calibri" w:cs="Calibri"/>
         </w:rPr>
         <w:sectPr>
           <w:type w:val="continuous"/>
           <w:pgSz w:w="12240" w:h="15840"/>
-          <w:pgMar w:top="660" w:bottom="0" w:left="800" w:right="1000"/>
-          <w:cols w:num="2" w:equalWidth="0">
+          <w:pgMar w:top="660" w:right="1000" w:bottom="0" w:left="800" w:header="720" w:footer="720" w:gutter="0"/>
+          <w:cols w:num="2" w:space="720" w:equalWidth="0">
             <w:col w:w="6427" w:space="47"/>
             <w:col w:w="3966"/>
           </w:cols>
@@ -3006,9 +2659,9 @@
     </w:p>
     <w:p>
       <w:pPr>
-        <w:spacing w:line="240" w:lineRule="auto" w:before="12"/>
-        <w:rPr>
-          <w:rFonts w:ascii="Calibri" w:hAnsi="Calibri" w:cs="Calibri" w:eastAsia="Calibri"/>
+        <w:spacing w:before="12"/>
+        <w:rPr>
+          <w:rFonts w:ascii="Calibri" w:eastAsia="Calibri" w:hAnsi="Calibri" w:cs="Calibri"/>
           <w:b/>
           <w:bCs/>
           <w:sz w:val="17"/>
@@ -3019,11 +2672,10 @@
     <w:p>
       <w:pPr>
         <w:pStyle w:val="BodyText"/>
-        <w:spacing w:line="316" w:lineRule="auto" w:before="67"/>
+        <w:spacing w:before="67" w:line="316" w:lineRule="auto"/>
         <w:ind w:right="3711"/>
-        <w:jc w:val="left"/>
-        <w:rPr>
-          <w:rFonts w:ascii="Calibri" w:hAnsi="Calibri" w:cs="Calibri" w:eastAsia="Calibri"/>
+        <w:rPr>
+          <w:rFonts w:cs="Calibri"/>
           <w:b w:val="0"/>
           <w:bCs w:val="0"/>
         </w:rPr>
@@ -3039,7 +2691,7 @@
           <w:color w:val="231F20"/>
           <w:spacing w:val="-7"/>
         </w:rPr>
-        <w:t> </w:t>
+        <w:t xml:space="preserve"> </w:t>
       </w:r>
       <w:r>
         <w:rPr>
@@ -3052,7 +2704,7 @@
           <w:color w:val="231F20"/>
           <w:spacing w:val="-4"/>
         </w:rPr>
-        <w:t> </w:t>
+        <w:t xml:space="preserve"> </w:t>
       </w:r>
       <w:r>
         <w:rPr>
@@ -3065,7 +2717,7 @@
           <w:color w:val="231F20"/>
           <w:spacing w:val="-4"/>
         </w:rPr>
-        <w:t> </w:t>
+        <w:t xml:space="preserve"> </w:t>
       </w:r>
       <w:r>
         <w:rPr>
@@ -3078,7 +2730,7 @@
           <w:color w:val="231F20"/>
           <w:spacing w:val="-5"/>
         </w:rPr>
-        <w:t> </w:t>
+        <w:t xml:space="preserve"> </w:t>
       </w:r>
       <w:r>
         <w:rPr>
@@ -3091,7 +2743,7 @@
           <w:color w:val="231F20"/>
           <w:spacing w:val="-4"/>
         </w:rPr>
-        <w:t> </w:t>
+        <w:t xml:space="preserve"> </w:t>
       </w:r>
       <w:r>
         <w:rPr>
@@ -3104,7 +2756,7 @@
           <w:color w:val="231F20"/>
           <w:spacing w:val="-3"/>
         </w:rPr>
-        <w:t> </w:t>
+        <w:t xml:space="preserve"> </w:t>
       </w:r>
       <w:r>
         <w:rPr>
@@ -3117,7 +2769,7 @@
           <w:color w:val="231F20"/>
           <w:spacing w:val="-5"/>
         </w:rPr>
-        <w:t> </w:t>
+        <w:t xml:space="preserve"> </w:t>
       </w:r>
       <w:r>
         <w:rPr>
@@ -3130,7 +2782,7 @@
           <w:color w:val="231F20"/>
           <w:spacing w:val="-4"/>
         </w:rPr>
-        <w:t> </w:t>
+        <w:t xml:space="preserve"> </w:t>
       </w:r>
       <w:r>
         <w:rPr>
@@ -3144,7 +2796,7 @@
           <w:color w:val="231F20"/>
           <w:spacing w:val="-5"/>
         </w:rPr>
-        <w:t> </w:t>
+        <w:t xml:space="preserve"> </w:t>
       </w:r>
       <w:r>
         <w:rPr>
@@ -3157,7 +2809,7 @@
           <w:color w:val="231F20"/>
           <w:spacing w:val="-5"/>
         </w:rPr>
-        <w:t> </w:t>
+        <w:t xml:space="preserve"> </w:t>
       </w:r>
       <w:r>
         <w:rPr>
@@ -3170,7 +2822,7 @@
           <w:color w:val="231F20"/>
           <w:spacing w:val="-6"/>
         </w:rPr>
-        <w:t> </w:t>
+        <w:t xml:space="preserve"> </w:t>
       </w:r>
       <w:r>
         <w:rPr>
@@ -3183,55 +2835,38 @@
           <w:color w:val="231F20"/>
           <w:spacing w:val="28"/>
         </w:rPr>
-        <w:t> </w:t>
-      </w:r>
-      <w:r>
-        <w:rPr>
-          <w:color w:val="231F20"/>
-        </w:rPr>
-        <w:t>COMPLETE </w:t>
-      </w:r>
-      <w:r>
-        <w:rPr>
-          <w:rFonts w:ascii="Calibri"/>
-          <w:color w:val="231F20"/>
-        </w:rPr>
-        <w:t>THE FORM WILL BE SHOWN ON THE SUPPLEMENTAL FORM DECLARATION</w:t>
-      </w:r>
-      <w:r>
-        <w:rPr>
-          <w:rFonts w:ascii="Calibri"/>
-          <w:color w:val="231F20"/>
-        </w:rPr>
-        <w:t> IMMEDIATELY</w:t>
-      </w:r>
-      <w:r>
-        <w:rPr>
-          <w:rFonts w:ascii="Calibri"/>
-          <w:color w:val="231F20"/>
-          <w:spacing w:val="-1"/>
-        </w:rPr>
-        <w:t> </w:t>
-      </w:r>
-      <w:r>
-        <w:rPr>
-          <w:rFonts w:ascii="Calibri"/>
+        <w:t xml:space="preserve"> </w:t>
+      </w:r>
+      <w:r>
+        <w:rPr>
+          <w:color w:val="231F20"/>
+        </w:rPr>
+        <w:t xml:space="preserve">COMPLETE </w:t>
+      </w:r>
+      <w:r>
+        <w:rPr>
+          <w:color w:val="231F20"/>
+        </w:rPr>
+        <w:t>THE FORM WILL BE SHOWN ON THE SUPPLEMENTAL FORM DECLARATION IMMEDIATELY</w:t>
+      </w:r>
+      <w:r>
+        <w:rPr>
+          <w:color w:val="231F20"/>
+          <w:spacing w:val="-1"/>
+        </w:rPr>
+        <w:t xml:space="preserve"> </w:t>
+      </w:r>
+      <w:r>
+        <w:rPr>
           <w:color w:val="231F20"/>
         </w:rPr>
         <w:t>PRECEDING THE APPLICABLE ENDORSEMENT</w:t>
-      </w:r>
-      <w:r>
-        <w:rPr>
-          <w:rFonts w:ascii="Calibri"/>
-          <w:b w:val="0"/>
-        </w:rPr>
       </w:r>
     </w:p>
     <w:p>
       <w:pPr>
-        <w:spacing w:line="240" w:lineRule="auto" w:before="0"/>
-        <w:rPr>
-          <w:rFonts w:ascii="Calibri" w:hAnsi="Calibri" w:cs="Calibri" w:eastAsia="Calibri"/>
+        <w:rPr>
+          <w:rFonts w:ascii="Calibri" w:eastAsia="Calibri" w:hAnsi="Calibri" w:cs="Calibri"/>
           <w:b/>
           <w:bCs/>
           <w:sz w:val="16"/>
@@ -3241,9 +2876,9 @@
     </w:p>
     <w:p>
       <w:pPr>
-        <w:spacing w:line="240" w:lineRule="auto" w:before="8"/>
-        <w:rPr>
-          <w:rFonts w:ascii="Calibri" w:hAnsi="Calibri" w:cs="Calibri" w:eastAsia="Calibri"/>
+        <w:spacing w:before="8"/>
+        <w:rPr>
+          <w:rFonts w:ascii="Calibri" w:eastAsia="Calibri" w:hAnsi="Calibri" w:cs="Calibri"/>
           <w:b/>
           <w:bCs/>
           <w:sz w:val="12"/>
@@ -3256,7 +2891,6 @@
         <w:pStyle w:val="BodyText"/>
         <w:spacing w:line="251" w:lineRule="auto"/>
         <w:ind w:left="128" w:right="3711"/>
-        <w:jc w:val="left"/>
         <w:rPr>
           <w:b w:val="0"/>
           <w:bCs w:val="0"/>
@@ -3273,7 +2907,7 @@
           <w:color w:val="231F20"/>
           <w:spacing w:val="-4"/>
         </w:rPr>
-        <w:t> </w:t>
+        <w:t xml:space="preserve"> </w:t>
       </w:r>
       <w:r>
         <w:rPr>
@@ -3286,7 +2920,7 @@
           <w:color w:val="231F20"/>
           <w:spacing w:val="-4"/>
         </w:rPr>
-        <w:t> </w:t>
+        <w:t xml:space="preserve"> </w:t>
       </w:r>
       <w:r>
         <w:rPr>
@@ -3299,7 +2933,7 @@
           <w:color w:val="231F20"/>
           <w:spacing w:val="-4"/>
         </w:rPr>
-        <w:t> </w:t>
+        <w:t xml:space="preserve"> </w:t>
       </w:r>
       <w:r>
         <w:rPr>
@@ -3312,7 +2946,7 @@
           <w:color w:val="231F20"/>
           <w:spacing w:val="-4"/>
         </w:rPr>
-        <w:t> </w:t>
+        <w:t xml:space="preserve"> </w:t>
       </w:r>
       <w:r>
         <w:rPr>
@@ -3325,7 +2959,7 @@
           <w:color w:val="231F20"/>
           <w:spacing w:val="-5"/>
         </w:rPr>
-        <w:t> </w:t>
+        <w:t xml:space="preserve"> </w:t>
       </w:r>
       <w:r>
         <w:rPr>
@@ -3339,7 +2973,7 @@
           <w:color w:val="231F20"/>
           <w:spacing w:val="-5"/>
         </w:rPr>
-        <w:t> </w:t>
+        <w:t xml:space="preserve"> </w:t>
       </w:r>
       <w:r>
         <w:rPr>
@@ -3352,7 +2986,7 @@
           <w:color w:val="231F20"/>
           <w:spacing w:val="-5"/>
         </w:rPr>
-        <w:t> </w:t>
+        <w:t xml:space="preserve"> </w:t>
       </w:r>
       <w:r>
         <w:rPr>
@@ -3365,7 +2999,7 @@
           <w:color w:val="231F20"/>
           <w:spacing w:val="-4"/>
         </w:rPr>
-        <w:t> </w:t>
+        <w:t xml:space="preserve"> </w:t>
       </w:r>
       <w:r>
         <w:rPr>
@@ -3378,7 +3012,7 @@
           <w:color w:val="231F20"/>
           <w:spacing w:val="-5"/>
         </w:rPr>
-        <w:t> </w:t>
+        <w:t xml:space="preserve"> </w:t>
       </w:r>
       <w:r>
         <w:rPr>
@@ -3392,7 +3026,7 @@
           <w:spacing w:val="26"/>
           <w:w w:val="99"/>
         </w:rPr>
-        <w:t> </w:t>
+        <w:t xml:space="preserve"> </w:t>
       </w:r>
       <w:r>
         <w:rPr>
@@ -3405,7 +3039,7 @@
           <w:color w:val="231F20"/>
           <w:spacing w:val="-4"/>
         </w:rPr>
-        <w:t> </w:t>
+        <w:t xml:space="preserve"> </w:t>
       </w:r>
       <w:r>
         <w:rPr>
@@ -3419,7 +3053,7 @@
           <w:color w:val="231F20"/>
           <w:spacing w:val="-5"/>
         </w:rPr>
-        <w:t> </w:t>
+        <w:t xml:space="preserve"> </w:t>
       </w:r>
       <w:r>
         <w:rPr>
@@ -3432,7 +3066,7 @@
           <w:color w:val="231F20"/>
           <w:spacing w:val="-4"/>
         </w:rPr>
-        <w:t> </w:t>
+        <w:t xml:space="preserve"> </w:t>
       </w:r>
       <w:r>
         <w:rPr>
@@ -3445,7 +3079,7 @@
           <w:color w:val="231F20"/>
           <w:spacing w:val="-5"/>
         </w:rPr>
-        <w:t> </w:t>
+        <w:t xml:space="preserve"> </w:t>
       </w:r>
       <w:r>
         <w:rPr>
@@ -3458,7 +3092,7 @@
           <w:color w:val="231F20"/>
           <w:spacing w:val="-4"/>
         </w:rPr>
-        <w:t> </w:t>
+        <w:t xml:space="preserve"> </w:t>
       </w:r>
       <w:r>
         <w:rPr>
@@ -3471,7 +3105,7 @@
           <w:color w:val="231F20"/>
           <w:spacing w:val="-5"/>
         </w:rPr>
-        <w:t> </w:t>
+        <w:t xml:space="preserve"> </w:t>
       </w:r>
       <w:r>
         <w:rPr>
@@ -3484,7 +3118,7 @@
           <w:color w:val="231F20"/>
           <w:spacing w:val="-5"/>
         </w:rPr>
-        <w:t> </w:t>
+        <w:t xml:space="preserve"> </w:t>
       </w:r>
       <w:r>
         <w:rPr>
@@ -3497,7 +3131,7 @@
           <w:color w:val="231F20"/>
           <w:spacing w:val="-4"/>
         </w:rPr>
-        <w:t> </w:t>
+        <w:t xml:space="preserve"> </w:t>
       </w:r>
       <w:r>
         <w:rPr>
@@ -3510,7 +3144,7 @@
           <w:color w:val="231F20"/>
           <w:spacing w:val="-5"/>
         </w:rPr>
-        <w:t> </w:t>
+        <w:t xml:space="preserve"> </w:t>
       </w:r>
       <w:r>
         <w:rPr>
@@ -3524,7 +3158,7 @@
           <w:spacing w:val="28"/>
           <w:w w:val="99"/>
         </w:rPr>
-        <w:t> </w:t>
+        <w:t xml:space="preserve"> </w:t>
       </w:r>
       <w:r>
         <w:rPr>
@@ -3537,7 +3171,7 @@
           <w:color w:val="231F20"/>
           <w:spacing w:val="-5"/>
         </w:rPr>
-        <w:t> </w:t>
+        <w:t xml:space="preserve"> </w:t>
       </w:r>
       <w:r>
         <w:rPr>
@@ -3550,7 +3184,7 @@
           <w:color w:val="231F20"/>
           <w:spacing w:val="-3"/>
         </w:rPr>
-        <w:t> </w:t>
+        <w:t xml:space="preserve"> </w:t>
       </w:r>
       <w:r>
         <w:rPr>
@@ -3563,7 +3197,7 @@
           <w:color w:val="231F20"/>
           <w:spacing w:val="-3"/>
         </w:rPr>
-        <w:t> </w:t>
+        <w:t xml:space="preserve"> </w:t>
       </w:r>
       <w:r>
         <w:rPr>
@@ -3576,7 +3210,7 @@
           <w:color w:val="231F20"/>
           <w:spacing w:val="-3"/>
         </w:rPr>
-        <w:t> </w:t>
+        <w:t xml:space="preserve"> </w:t>
       </w:r>
       <w:r>
         <w:rPr>
@@ -3589,7 +3223,7 @@
           <w:color w:val="231F20"/>
           <w:spacing w:val="-2"/>
         </w:rPr>
-        <w:t> </w:t>
+        <w:t xml:space="preserve"> </w:t>
       </w:r>
       <w:r>
         <w:rPr>
@@ -3602,7 +3236,7 @@
           <w:color w:val="231F20"/>
           <w:spacing w:val="-2"/>
         </w:rPr>
-        <w:t> </w:t>
+        <w:t xml:space="preserve"> </w:t>
       </w:r>
       <w:r>
         <w:rPr>
@@ -3615,7 +3249,7 @@
           <w:color w:val="231F20"/>
           <w:spacing w:val="-3"/>
         </w:rPr>
-        <w:t> </w:t>
+        <w:t xml:space="preserve"> </w:t>
       </w:r>
       <w:r>
         <w:rPr>
@@ -3628,7 +3262,7 @@
           <w:color w:val="231F20"/>
           <w:spacing w:val="-3"/>
         </w:rPr>
-        <w:t> </w:t>
+        <w:t xml:space="preserve"> </w:t>
       </w:r>
       <w:r>
         <w:rPr>
@@ -3641,7 +3275,7 @@
           <w:color w:val="231F20"/>
           <w:spacing w:val="-3"/>
         </w:rPr>
-        <w:t> </w:t>
+        <w:t xml:space="preserve"> </w:t>
       </w:r>
       <w:r>
         <w:rPr>
@@ -3654,25 +3288,20 @@
           <w:color w:val="231F20"/>
           <w:spacing w:val="-3"/>
         </w:rPr>
-        <w:t> </w:t>
+        <w:t xml:space="preserve"> </w:t>
       </w:r>
       <w:r>
         <w:rPr>
           <w:color w:val="231F20"/>
         </w:rPr>
         <w:t>POLICY.</w:t>
-      </w:r>
-      <w:r>
-        <w:rPr>
-          <w:b w:val="0"/>
-        </w:rPr>
       </w:r>
     </w:p>
     <w:p>
       <w:pPr>
-        <w:spacing w:line="240" w:lineRule="auto" w:before="2"/>
-        <w:rPr>
-          <w:rFonts w:ascii="Calibri" w:hAnsi="Calibri" w:cs="Calibri" w:eastAsia="Calibri"/>
+        <w:spacing w:before="2"/>
+        <w:rPr>
+          <w:rFonts w:ascii="Calibri" w:eastAsia="Calibri" w:hAnsi="Calibri" w:cs="Calibri"/>
           <w:b/>
           <w:bCs/>
           <w:sz w:val="24"/>
@@ -3683,10 +3312,9 @@
     <w:p>
       <w:pPr>
         <w:spacing w:before="74"/>
-        <w:ind w:left="164" w:right="0" w:firstLine="0"/>
-        <w:jc w:val="left"/>
-        <w:rPr>
-          <w:rFonts w:ascii="Arial" w:hAnsi="Arial" w:cs="Arial" w:eastAsia="Arial"/>
+        <w:ind w:left="164"/>
+        <w:rPr>
+          <w:rFonts w:ascii="Arial" w:eastAsia="Arial" w:hAnsi="Arial" w:cs="Arial"/>
           <w:sz w:val="20"/>
           <w:szCs w:val="20"/>
         </w:rPr>
@@ -3706,7 +3334,7 @@
           <w:color w:val="231F20"/>
           <w:sz w:val="20"/>
         </w:rPr>
-        <w:t> </w:t>
+        <w:t xml:space="preserve"> </w:t>
       </w:r>
       <w:r>
         <w:rPr>
@@ -3723,7 +3351,7 @@
           <w:color w:val="231F20"/>
           <w:sz w:val="20"/>
         </w:rPr>
-        <w:t> </w:t>
+        <w:t xml:space="preserve"> </w:t>
       </w:r>
       <w:r>
         <w:rPr>
@@ -3733,77 +3361,488 @@
           <w:sz w:val="20"/>
         </w:rPr>
         <w:t>20</w:t>
-      </w:r>
-      <w:r>
-        <w:rPr>
-          <w:rFonts w:ascii="Arial"/>
-          <w:sz w:val="20"/>
-        </w:rPr>
       </w:r>
     </w:p>
     <w:sectPr>
       <w:type w:val="continuous"/>
       <w:pgSz w:w="12240" w:h="15840"/>
-      <w:pgMar w:top="660" w:bottom="0" w:left="800" w:right="1000"/>
+      <w:pgMar w:top="660" w:right="1000" w:bottom="0" w:left="800" w:header="720" w:footer="720" w:gutter="0"/>
+      <w:cols w:space="720"/>
     </w:sectPr>
   </w:body>
 </w:document>
 </file>
 
 <file path=word/styles.xml><?xml version="1.0" encoding="utf-8"?>
-<w:styles xmlns:r="http://schemas.openxmlformats.org/officeDocument/2006/relationships" xmlns:w="http://schemas.openxmlformats.org/wordprocessingml/2006/main">
+<w:styles xmlns:mc="http://schemas.openxmlformats.org/markup-compatibility/2006" xmlns:r="http://schemas.openxmlformats.org/officeDocument/2006/relationships" xmlns:w="http://schemas.openxmlformats.org/wordprocessingml/2006/main" xmlns:w14="http://schemas.microsoft.com/office/word/2010/wordml" xmlns:w15="http://schemas.microsoft.com/office/word/2012/wordml" mc:Ignorable="w14 w15">
   <w:docDefaults>
     <w:rPrDefault>
       <w:rPr>
-        <w:rFonts w:cstheme="minorBidi" w:hAnsiTheme="minorHAnsi" w:eastAsiaTheme="minorHAnsi" w:asciiTheme="minorHAnsi"/>
+        <w:rFonts w:asciiTheme="minorHAnsi" w:eastAsiaTheme="minorHAnsi" w:hAnsiTheme="minorHAnsi" w:cstheme="minorBidi"/>
         <w:sz w:val="22"/>
         <w:szCs w:val="22"/>
-        <w:lang w:val="en-US" w:bidi="ar-SA" w:eastAsia="en-US"/>
+        <w:lang w:val="en-US" w:eastAsia="en-US" w:bidi="ar-SA"/>
       </w:rPr>
     </w:rPrDefault>
     <w:pPrDefault>
       <w:pPr>
         <w:widowControl w:val="0"/>
-        <w:spacing w:lineRule="auto" w:line="240" w:after="0"/>
       </w:pPr>
     </w:pPrDefault>
   </w:docDefaults>
-  <w:style w:styleId="DefaultParagraphFont" w:default="1" w:type="character">
+  <w:latentStyles w:defLockedState="0" w:defUIPriority="99" w:defSemiHidden="0" w:defUnhideWhenUsed="0" w:defQFormat="0" w:count="371">
+    <w:lsdException w:name="Normal" w:uiPriority="0" w:qFormat="1"/>
+    <w:lsdException w:name="heading 1" w:uiPriority="9" w:qFormat="1"/>
+    <w:lsdException w:name="heading 2" w:semiHidden="1" w:uiPriority="9" w:unhideWhenUsed="1" w:qFormat="1"/>
+    <w:lsdException w:name="heading 3" w:semiHidden="1" w:uiPriority="9" w:unhideWhenUsed="1" w:qFormat="1"/>
+    <w:lsdException w:name="heading 4" w:semiHidden="1" w:uiPriority="9" w:unhideWhenUsed="1" w:qFormat="1"/>
+    <w:lsdException w:name="heading 5" w:semiHidden="1" w:uiPriority="9" w:unhideWhenUsed="1" w:qFormat="1"/>
+    <w:lsdException w:name="heading 6" w:semiHidden="1" w:uiPriority="9" w:unhideWhenUsed="1" w:qFormat="1"/>
+    <w:lsdException w:name="heading 7" w:semiHidden="1" w:uiPriority="9" w:unhideWhenUsed="1" w:qFormat="1"/>
+    <w:lsdException w:name="heading 8" w:semiHidden="1" w:uiPriority="9" w:unhideWhenUsed="1" w:qFormat="1"/>
+    <w:lsdException w:name="heading 9" w:semiHidden="1" w:uiPriority="9" w:unhideWhenUsed="1" w:qFormat="1"/>
+    <w:lsdException w:name="index 1" w:semiHidden="1" w:unhideWhenUsed="1"/>
+    <w:lsdException w:name="index 2" w:semiHidden="1" w:unhideWhenUsed="1"/>
+    <w:lsdException w:name="index 3" w:semiHidden="1" w:unhideWhenUsed="1"/>
+    <w:lsdException w:name="index 4" w:semiHidden="1" w:unhideWhenUsed="1"/>
+    <w:lsdException w:name="index 5" w:semiHidden="1" w:unhideWhenUsed="1"/>
+    <w:lsdException w:name="index 6" w:semiHidden="1" w:unhideWhenUsed="1"/>
+    <w:lsdException w:name="index 7" w:semiHidden="1" w:unhideWhenUsed="1"/>
+    <w:lsdException w:name="index 8" w:semiHidden="1" w:unhideWhenUsed="1"/>
+    <w:lsdException w:name="index 9" w:semiHidden="1" w:unhideWhenUsed="1"/>
+    <w:lsdException w:name="toc 1" w:semiHidden="1" w:uiPriority="39" w:unhideWhenUsed="1"/>
+    <w:lsdException w:name="toc 2" w:semiHidden="1" w:uiPriority="39" w:unhideWhenUsed="1"/>
+    <w:lsdException w:name="toc 3" w:semiHidden="1" w:uiPriority="39" w:unhideWhenUsed="1"/>
+    <w:lsdException w:name="toc 4" w:semiHidden="1" w:uiPriority="39" w:unhideWhenUsed="1"/>
+    <w:lsdException w:name="toc 5" w:semiHidden="1" w:uiPriority="39" w:unhideWhenUsed="1"/>
+    <w:lsdException w:name="toc 6" w:semiHidden="1" w:uiPriority="39" w:unhideWhenUsed="1"/>
+    <w:lsdException w:name="toc 7" w:semiHidden="1" w:uiPriority="39" w:unhideWhenUsed="1"/>
+    <w:lsdException w:name="toc 8" w:semiHidden="1" w:uiPriority="39" w:unhideWhenUsed="1"/>
+    <w:lsdException w:name="toc 9" w:semiHidden="1" w:uiPriority="39" w:unhideWhenUsed="1"/>
+    <w:lsdException w:name="Normal Indent" w:semiHidden="1" w:unhideWhenUsed="1"/>
+    <w:lsdException w:name="footnote text" w:semiHidden="1" w:unhideWhenUsed="1"/>
+    <w:lsdException w:name="annotation text" w:semiHidden="1" w:unhideWhenUsed="1"/>
+    <w:lsdException w:name="header" w:semiHidden="1" w:unhideWhenUsed="1"/>
+    <w:lsdException w:name="footer" w:semiHidden="1" w:unhideWhenUsed="1"/>
+    <w:lsdException w:name="index heading" w:semiHidden="1" w:unhideWhenUsed="1"/>
+    <w:lsdException w:name="caption" w:semiHidden="1" w:uiPriority="35" w:unhideWhenUsed="1" w:qFormat="1"/>
+    <w:lsdException w:name="table of figures" w:semiHidden="1" w:unhideWhenUsed="1"/>
+    <w:lsdException w:name="envelope address" w:semiHidden="1" w:unhideWhenUsed="1"/>
+    <w:lsdException w:name="envelope return" w:semiHidden="1" w:unhideWhenUsed="1"/>
+    <w:lsdException w:name="footnote reference" w:semiHidden="1" w:unhideWhenUsed="1"/>
+    <w:lsdException w:name="annotation reference" w:semiHidden="1" w:unhideWhenUsed="1"/>
+    <w:lsdException w:name="line number" w:semiHidden="1" w:unhideWhenUsed="1"/>
+    <w:lsdException w:name="page number" w:semiHidden="1" w:unhideWhenUsed="1"/>
+    <w:lsdException w:name="endnote reference" w:semiHidden="1" w:unhideWhenUsed="1"/>
+    <w:lsdException w:name="endnote text" w:semiHidden="1" w:unhideWhenUsed="1"/>
+    <w:lsdException w:name="table of authorities" w:semiHidden="1" w:unhideWhenUsed="1"/>
+    <w:lsdException w:name="macro" w:semiHidden="1" w:unhideWhenUsed="1"/>
+    <w:lsdException w:name="toa heading" w:semiHidden="1" w:unhideWhenUsed="1"/>
+    <w:lsdException w:name="List" w:semiHidden="1" w:unhideWhenUsed="1"/>
+    <w:lsdException w:name="List Bullet" w:semiHidden="1" w:unhideWhenUsed="1"/>
+    <w:lsdException w:name="List Number" w:semiHidden="1" w:unhideWhenUsed="1"/>
+    <w:lsdException w:name="List 2" w:semiHidden="1" w:unhideWhenUsed="1"/>
+    <w:lsdException w:name="List 3" w:semiHidden="1" w:unhideWhenUsed="1"/>
+    <w:lsdException w:name="List 4" w:semiHidden="1" w:unhideWhenUsed="1"/>
+    <w:lsdException w:name="List 5" w:semiHidden="1" w:unhideWhenUsed="1"/>
+    <w:lsdException w:name="List Bullet 2" w:semiHidden="1" w:unhideWhenUsed="1"/>
+    <w:lsdException w:name="List Bullet 3" w:semiHidden="1" w:unhideWhenUsed="1"/>
+    <w:lsdException w:name="List Bullet 4" w:semiHidden="1" w:unhideWhenUsed="1"/>
+    <w:lsdException w:name="List Bullet 5" w:semiHidden="1" w:unhideWhenUsed="1"/>
+    <w:lsdException w:name="List Number 2" w:semiHidden="1" w:unhideWhenUsed="1"/>
+    <w:lsdException w:name="List Number 3" w:semiHidden="1" w:unhideWhenUsed="1"/>
+    <w:lsdException w:name="List Number 4" w:semiHidden="1" w:unhideWhenUsed="1"/>
+    <w:lsdException w:name="List Number 5" w:semiHidden="1" w:unhideWhenUsed="1"/>
+    <w:lsdException w:name="Title" w:uiPriority="10" w:qFormat="1"/>
+    <w:lsdException w:name="Closing" w:semiHidden="1" w:unhideWhenUsed="1"/>
+    <w:lsdException w:name="Signature" w:semiHidden="1" w:unhideWhenUsed="1"/>
+    <w:lsdException w:name="Default Paragraph Font" w:semiHidden="1" w:uiPriority="1" w:unhideWhenUsed="1"/>
+    <w:lsdException w:name="Body Text" w:semiHidden="1" w:unhideWhenUsed="1"/>
+    <w:lsdException w:name="Body Text Indent" w:semiHidden="1" w:unhideWhenUsed="1"/>
+    <w:lsdException w:name="List Continue" w:semiHidden="1" w:unhideWhenUsed="1"/>
+    <w:lsdException w:name="List Continue 2" w:semiHidden="1" w:unhideWhenUsed="1"/>
+    <w:lsdException w:name="List Continue 3" w:semiHidden="1" w:unhideWhenUsed="1"/>
+    <w:lsdException w:name="List Continue 4" w:semiHidden="1" w:unhideWhenUsed="1"/>
+    <w:lsdException w:name="List Continue 5" w:semiHidden="1" w:unhideWhenUsed="1"/>
+    <w:lsdException w:name="Message Header" w:semiHidden="1" w:unhideWhenUsed="1"/>
+    <w:lsdException w:name="Subtitle" w:uiPriority="11" w:qFormat="1"/>
+    <w:lsdException w:name="Salutation" w:semiHidden="1" w:unhideWhenUsed="1"/>
+    <w:lsdException w:name="Date" w:semiHidden="1" w:unhideWhenUsed="1"/>
+    <w:lsdException w:name="Body Text First Indent" w:semiHidden="1" w:unhideWhenUsed="1"/>
+    <w:lsdException w:name="Body Text First Indent 2" w:semiHidden="1" w:unhideWhenUsed="1"/>
+    <w:lsdException w:name="Note Heading" w:semiHidden="1" w:unhideWhenUsed="1"/>
+    <w:lsdException w:name="Body Text 2" w:semiHidden="1" w:unhideWhenUsed="1"/>
+    <w:lsdException w:name="Body Text 3" w:semiHidden="1" w:unhideWhenUsed="1"/>
+    <w:lsdException w:name="Body Text Indent 2" w:semiHidden="1" w:unhideWhenUsed="1"/>
+    <w:lsdException w:name="Body Text Indent 3" w:semiHidden="1" w:unhideWhenUsed="1"/>
+    <w:lsdException w:name="Block Text" w:semiHidden="1" w:unhideWhenUsed="1"/>
+    <w:lsdException w:name="Hyperlink" w:semiHidden="1" w:unhideWhenUsed="1"/>
+    <w:lsdException w:name="FollowedHyperlink" w:semiHidden="1" w:unhideWhenUsed="1"/>
+    <w:lsdException w:name="Strong" w:uiPriority="22" w:qFormat="1"/>
+    <w:lsdException w:name="Emphasis" w:uiPriority="20" w:qFormat="1"/>
+    <w:lsdException w:name="Document Map" w:semiHidden="1" w:unhideWhenUsed="1"/>
+    <w:lsdException w:name="Plain Text" w:semiHidden="1" w:unhideWhenUsed="1"/>
+    <w:lsdException w:name="E-mail Signature" w:semiHidden="1" w:unhideWhenUsed="1"/>
+    <w:lsdException w:name="HTML Top of Form" w:semiHidden="1" w:unhideWhenUsed="1"/>
+    <w:lsdException w:name="HTML Bottom of Form" w:semiHidden="1" w:unhideWhenUsed="1"/>
+    <w:lsdException w:name="Normal (Web)" w:semiHidden="1" w:unhideWhenUsed="1"/>
+    <w:lsdException w:name="HTML Acronym" w:semiHidden="1" w:unhideWhenUsed="1"/>
+    <w:lsdException w:name="HTML Address" w:semiHidden="1" w:unhideWhenUsed="1"/>
+    <w:lsdException w:name="HTML Cite" w:semiHidden="1" w:unhideWhenUsed="1"/>
+    <w:lsdException w:name="HTML Code" w:semiHidden="1" w:unhideWhenUsed="1"/>
+    <w:lsdException w:name="HTML Definition" w:semiHidden="1" w:unhideWhenUsed="1"/>
+    <w:lsdException w:name="HTML Keyboard" w:semiHidden="1" w:unhideWhenUsed="1"/>
+    <w:lsdException w:name="HTML Preformatted" w:semiHidden="1" w:unhideWhenUsed="1"/>
+    <w:lsdException w:name="HTML Sample" w:semiHidden="1" w:unhideWhenUsed="1"/>
+    <w:lsdException w:name="HTML Typewriter" w:semiHidden="1" w:unhideWhenUsed="1"/>
+    <w:lsdException w:name="HTML Variable" w:semiHidden="1" w:unhideWhenUsed="1"/>
+    <w:lsdException w:name="Normal Table" w:semiHidden="1" w:unhideWhenUsed="1"/>
+    <w:lsdException w:name="annotation subject" w:semiHidden="1" w:unhideWhenUsed="1"/>
+    <w:lsdException w:name="No List" w:semiHidden="1" w:unhideWhenUsed="1"/>
+    <w:lsdException w:name="Outline List 1" w:semiHidden="1" w:unhideWhenUsed="1"/>
+    <w:lsdException w:name="Outline List 2" w:semiHidden="1" w:unhideWhenUsed="1"/>
+    <w:lsdException w:name="Outline List 3" w:semiHidden="1" w:unhideWhenUsed="1"/>
+    <w:lsdException w:name="Table Simple 1" w:semiHidden="1" w:unhideWhenUsed="1"/>
+    <w:lsdException w:name="Table Simple 2" w:semiHidden="1" w:unhideWhenUsed="1"/>
+    <w:lsdException w:name="Table Simple 3" w:semiHidden="1" w:unhideWhenUsed="1"/>
+    <w:lsdException w:name="Table Classic 1" w:semiHidden="1" w:unhideWhenUsed="1"/>
+    <w:lsdException w:name="Table Classic 2" w:semiHidden="1" w:unhideWhenUsed="1"/>
+    <w:lsdException w:name="Table Classic 3" w:semiHidden="1" w:unhideWhenUsed="1"/>
+    <w:lsdException w:name="Table Classic 4" w:semiHidden="1" w:unhideWhenUsed="1"/>
+    <w:lsdException w:name="Table Colorful 1" w:semiHidden="1" w:unhideWhenUsed="1"/>
+    <w:lsdException w:name="Table Colorful 2" w:semiHidden="1" w:unhideWhenUsed="1"/>
+    <w:lsdException w:name="Table Colorful 3" w:semiHidden="1" w:unhideWhenUsed="1"/>
+    <w:lsdException w:name="Table Columns 1" w:semiHidden="1" w:unhideWhenUsed="1"/>
+    <w:lsdException w:name="Table Columns 2" w:semiHidden="1" w:unhideWhenUsed="1"/>
+    <w:lsdException w:name="Table Columns 3" w:semiHidden="1" w:unhideWhenUsed="1"/>
+    <w:lsdException w:name="Table Columns 4" w:semiHidden="1" w:unhideWhenUsed="1"/>
+    <w:lsdException w:name="Table Columns 5" w:semiHidden="1" w:unhideWhenUsed="1"/>
+    <w:lsdException w:name="Table Grid 1" w:semiHidden="1" w:unhideWhenUsed="1"/>
+    <w:lsdException w:name="Table Grid 2" w:semiHidden="1" w:unhideWhenUsed="1"/>
+    <w:lsdException w:name="Table Grid 3" w:semiHidden="1" w:unhideWhenUsed="1"/>
+    <w:lsdException w:name="Table Grid 4" w:semiHidden="1" w:unhideWhenUsed="1"/>
+    <w:lsdException w:name="Table Grid 5" w:semiHidden="1" w:unhideWhenUsed="1"/>
+    <w:lsdException w:name="Table Grid 6" w:semiHidden="1" w:unhideWhenUsed="1"/>
+    <w:lsdException w:name="Table Grid 7" w:semiHidden="1" w:unhideWhenUsed="1"/>
+    <w:lsdException w:name="Table Grid 8" w:semiHidden="1" w:unhideWhenUsed="1"/>
+    <w:lsdException w:name="Table List 1" w:semiHidden="1" w:unhideWhenUsed="1"/>
+    <w:lsdException w:name="Table List 2" w:semiHidden="1" w:unhideWhenUsed="1"/>
+    <w:lsdException w:name="Table List 3" w:semiHidden="1" w:unhideWhenUsed="1"/>
+    <w:lsdException w:name="Table List 4" w:semiHidden="1" w:unhideWhenUsed="1"/>
+    <w:lsdException w:name="Table List 5" w:semiHidden="1" w:unhideWhenUsed="1"/>
+    <w:lsdException w:name="Table List 6" w:semiHidden="1" w:unhideWhenUsed="1"/>
+    <w:lsdException w:name="Table List 7" w:semiHidden="1" w:unhideWhenUsed="1"/>
+    <w:lsdException w:name="Table List 8" w:semiHidden="1" w:unhideWhenUsed="1"/>
+    <w:lsdException w:name="Table 3D effects 1" w:semiHidden="1" w:unhideWhenUsed="1"/>
+    <w:lsdException w:name="Table 3D effects 2" w:semiHidden="1" w:unhideWhenUsed="1"/>
+    <w:lsdException w:name="Table 3D effects 3" w:semiHidden="1" w:unhideWhenUsed="1"/>
+    <w:lsdException w:name="Table Contemporary" w:semiHidden="1" w:unhideWhenUsed="1"/>
+    <w:lsdException w:name="Table Elegant" w:semiHidden="1" w:unhideWhenUsed="1"/>
+    <w:lsdException w:name="Table Professional" w:semiHidden="1" w:unhideWhenUsed="1"/>
+    <w:lsdException w:name="Table Subtle 1" w:semiHidden="1" w:unhideWhenUsed="1"/>
+    <w:lsdException w:name="Table Subtle 2" w:semiHidden="1" w:unhideWhenUsed="1"/>
+    <w:lsdException w:name="Table Web 1" w:semiHidden="1" w:unhideWhenUsed="1"/>
+    <w:lsdException w:name="Table Web 2" w:semiHidden="1" w:unhideWhenUsed="1"/>
+    <w:lsdException w:name="Table Web 3" w:semiHidden="1" w:unhideWhenUsed="1"/>
+    <w:lsdException w:name="Balloon Text" w:semiHidden="1" w:unhideWhenUsed="1"/>
+    <w:lsdException w:name="Table Grid" w:uiPriority="39"/>
+    <w:lsdException w:name="Table Theme" w:semiHidden="1" w:unhideWhenUsed="1"/>
+    <w:lsdException w:name="Placeholder Text" w:semiHidden="1"/>
+    <w:lsdException w:name="No Spacing" w:uiPriority="1" w:qFormat="1"/>
+    <w:lsdException w:name="Light Shading" w:uiPriority="60"/>
+    <w:lsdException w:name="Light List" w:uiPriority="61"/>
+    <w:lsdException w:name="Light Grid" w:uiPriority="62"/>
+    <w:lsdException w:name="Medium Shading 1" w:uiPriority="63"/>
+    <w:lsdException w:name="Medium Shading 2" w:uiPriority="64"/>
+    <w:lsdException w:name="Medium List 1" w:uiPriority="65"/>
+    <w:lsdException w:name="Medium List 2" w:uiPriority="66"/>
+    <w:lsdException w:name="Medium Grid 1" w:uiPriority="67"/>
+    <w:lsdException w:name="Medium Grid 2" w:uiPriority="68"/>
+    <w:lsdException w:name="Medium Grid 3" w:uiPriority="69"/>
+    <w:lsdException w:name="Dark List" w:uiPriority="70"/>
+    <w:lsdException w:name="Colorful Shading" w:uiPriority="71"/>
+    <w:lsdException w:name="Colorful List" w:uiPriority="72"/>
+    <w:lsdException w:name="Colorful Grid" w:uiPriority="73"/>
+    <w:lsdException w:name="Light Shading Accent 1" w:uiPriority="60"/>
+    <w:lsdException w:name="Light List Accent 1" w:uiPriority="61"/>
+    <w:lsdException w:name="Light Grid Accent 1" w:uiPriority="62"/>
+    <w:lsdException w:name="Medium Shading 1 Accent 1" w:uiPriority="63"/>
+    <w:lsdException w:name="Medium Shading 2 Accent 1" w:uiPriority="64"/>
+    <w:lsdException w:name="Medium List 1 Accent 1" w:uiPriority="65"/>
+    <w:lsdException w:name="Revision" w:semiHidden="1"/>
+    <w:lsdException w:name="List Paragraph" w:uiPriority="34" w:qFormat="1"/>
+    <w:lsdException w:name="Quote" w:uiPriority="29" w:qFormat="1"/>
+    <w:lsdException w:name="Intense Quote" w:uiPriority="30" w:qFormat="1"/>
+    <w:lsdException w:name="Medium List 2 Accent 1" w:uiPriority="66"/>
+    <w:lsdException w:name="Medium Grid 1 Accent 1" w:uiPriority="67"/>
+    <w:lsdException w:name="Medium Grid 2 Accent 1" w:uiPriority="68"/>
+    <w:lsdException w:name="Medium Grid 3 Accent 1" w:uiPriority="69"/>
+    <w:lsdException w:name="Dark List Accent 1" w:uiPriority="70"/>
+    <w:lsdException w:name="Colorful Shading Accent 1" w:uiPriority="71"/>
+    <w:lsdException w:name="Colorful List Accent 1" w:uiPriority="72"/>
+    <w:lsdException w:name="Colorful Grid Accent 1" w:uiPriority="73"/>
+    <w:lsdException w:name="Light Shading Accent 2" w:uiPriority="60"/>
+    <w:lsdException w:name="Light List Accent 2" w:uiPriority="61"/>
+    <w:lsdException w:name="Light Grid Accent 2" w:uiPriority="62"/>
+    <w:lsdException w:name="Medium Shading 1 Accent 2" w:uiPriority="63"/>
+    <w:lsdException w:name="Medium Shading 2 Accent 2" w:uiPriority="64"/>
+    <w:lsdException w:name="Medium List 1 Accent 2" w:uiPriority="65"/>
+    <w:lsdException w:name="Medium List 2 Accent 2" w:uiPriority="66"/>
+    <w:lsdException w:name="Medium Grid 1 Accent 2" w:uiPriority="67"/>
+    <w:lsdException w:name="Medium Grid 2 Accent 2" w:uiPriority="68"/>
+    <w:lsdException w:name="Medium Grid 3 Accent 2" w:uiPriority="69"/>
+    <w:lsdException w:name="Dark List Accent 2" w:uiPriority="70"/>
+    <w:lsdException w:name="Colorful Shading Accent 2" w:uiPriority="71"/>
+    <w:lsdException w:name="Colorful List Accent 2" w:uiPriority="72"/>
+    <w:lsdException w:name="Colorful Grid Accent 2" w:uiPriority="73"/>
+    <w:lsdException w:name="Light Shading Accent 3" w:uiPriority="60"/>
+    <w:lsdException w:name="Light List Accent 3" w:uiPriority="61"/>
+    <w:lsdException w:name="Light Grid Accent 3" w:uiPriority="62"/>
+    <w:lsdException w:name="Medium Shading 1 Accent 3" w:uiPriority="63"/>
+    <w:lsdException w:name="Medium Shading 2 Accent 3" w:uiPriority="64"/>
+    <w:lsdException w:name="Medium List 1 Accent 3" w:uiPriority="65"/>
+    <w:lsdException w:name="Medium List 2 Accent 3" w:uiPriority="66"/>
+    <w:lsdException w:name="Medium Grid 1 Accent 3" w:uiPriority="67"/>
+    <w:lsdException w:name="Medium Grid 2 Accent 3" w:uiPriority="68"/>
+    <w:lsdException w:name="Medium Grid 3 Accent 3" w:uiPriority="69"/>
+    <w:lsdException w:name="Dark List Accent 3" w:uiPriority="70"/>
+    <w:lsdException w:name="Colorful Shading Accent 3" w:uiPriority="71"/>
+    <w:lsdException w:name="Colorful List Accent 3" w:uiPriority="72"/>
+    <w:lsdException w:name="Colorful Grid Accent 3" w:uiPriority="73"/>
+    <w:lsdException w:name="Light Shading Accent 4" w:uiPriority="60"/>
+    <w:lsdException w:name="Light List Accent 4" w:uiPriority="61"/>
+    <w:lsdException w:name="Light Grid Accent 4" w:uiPriority="62"/>
+    <w:lsdException w:name="Medium Shading 1 Accent 4" w:uiPriority="63"/>
+    <w:lsdException w:name="Medium Shading 2 Accent 4" w:uiPriority="64"/>
+    <w:lsdException w:name="Medium List 1 Accent 4" w:uiPriority="65"/>
+    <w:lsdException w:name="Medium List 2 Accent 4" w:uiPriority="66"/>
+    <w:lsdException w:name="Medium Grid 1 Accent 4" w:uiPriority="67"/>
+    <w:lsdException w:name="Medium Grid 2 Accent 4" w:uiPriority="68"/>
+    <w:lsdException w:name="Medium Grid 3 Accent 4" w:uiPriority="69"/>
+    <w:lsdException w:name="Dark List Accent 4" w:uiPriority="70"/>
+    <w:lsdException w:name="Colorful Shading Accent 4" w:uiPriority="71"/>
+    <w:lsdException w:name="Colorful List Accent 4" w:uiPriority="72"/>
+    <w:lsdException w:name="Colorful Grid Accent 4" w:uiPriority="73"/>
+    <w:lsdException w:name="Light Shading Accent 5" w:uiPriority="60"/>
+    <w:lsdException w:name="Light List Accent 5" w:uiPriority="61"/>
+    <w:lsdException w:name="Light Grid Accent 5" w:uiPriority="62"/>
+    <w:lsdException w:name="Medium Shading 1 Accent 5" w:uiPriority="63"/>
+    <w:lsdException w:name="Medium Shading 2 Accent 5" w:uiPriority="64"/>
+    <w:lsdException w:name="Medium List 1 Accent 5" w:uiPriority="65"/>
+    <w:lsdException w:name="Medium List 2 Accent 5" w:uiPriority="66"/>
+    <w:lsdException w:name="Medium Grid 1 Accent 5" w:uiPriority="67"/>
+    <w:lsdException w:name="Medium Grid 2 Accent 5" w:uiPriority="68"/>
+    <w:lsdException w:name="Medium Grid 3 Accent 5" w:uiPriority="69"/>
+    <w:lsdException w:name="Dark List Accent 5" w:uiPriority="70"/>
+    <w:lsdException w:name="Colorful Shading Accent 5" w:uiPriority="71"/>
+    <w:lsdException w:name="Colorful List Accent 5" w:uiPriority="72"/>
+    <w:lsdException w:name="Colorful Grid Accent 5" w:uiPriority="73"/>
+    <w:lsdException w:name="Light Shading Accent 6" w:uiPriority="60"/>
+    <w:lsdException w:name="Light List Accent 6" w:uiPriority="61"/>
+    <w:lsdException w:name="Light Grid Accent 6" w:uiPriority="62"/>
+    <w:lsdException w:name="Medium Shading 1 Accent 6" w:uiPriority="63"/>
+    <w:lsdException w:name="Medium Shading 2 Accent 6" w:uiPriority="64"/>
+    <w:lsdException w:name="Medium List 1 Accent 6" w:uiPriority="65"/>
+    <w:lsdException w:name="Medium List 2 Accent 6" w:uiPriority="66"/>
+    <w:lsdException w:name="Medium Grid 1 Accent 6" w:uiPriority="67"/>
+    <w:lsdException w:name="Medium Grid 2 Accent 6" w:uiPriority="68"/>
+    <w:lsdException w:name="Medium Grid 3 Accent 6" w:uiPriority="69"/>
+    <w:lsdException w:name="Dark List Accent 6" w:uiPriority="70"/>
+    <w:lsdException w:name="Colorful Shading Accent 6" w:uiPriority="71"/>
+    <w:lsdException w:name="Colorful List Accent 6" w:uiPriority="72"/>
+    <w:lsdException w:name="Colorful Grid Accent 6" w:uiPriority="73"/>
+    <w:lsdException w:name="Subtle Emphasis" w:uiPriority="19" w:qFormat="1"/>
+    <w:lsdException w:name="Intense Emphasis" w:uiPriority="21" w:qFormat="1"/>
+    <w:lsdException w:name="Subtle Reference" w:uiPriority="31" w:qFormat="1"/>
+    <w:lsdException w:name="Intense Reference" w:uiPriority="32" w:qFormat="1"/>
+    <w:lsdException w:name="Book Title" w:uiPriority="33" w:qFormat="1"/>
+    <w:lsdException w:name="Bibliography" w:semiHidden="1" w:uiPriority="37" w:unhideWhenUsed="1"/>
+    <w:lsdException w:name="TOC Heading" w:semiHidden="1" w:uiPriority="39" w:unhideWhenUsed="1" w:qFormat="1"/>
+    <w:lsdException w:name="Plain Table 1" w:uiPriority="41"/>
+    <w:lsdException w:name="Plain Table 2" w:uiPriority="42"/>
+    <w:lsdException w:name="Plain Table 3" w:uiPriority="43"/>
+    <w:lsdException w:name="Plain Table 4" w:uiPriority="44"/>
+    <w:lsdException w:name="Plain Table 5" w:uiPriority="45"/>
+    <w:lsdException w:name="Grid Table Light" w:uiPriority="40"/>
+    <w:lsdException w:name="Grid Table 1 Light" w:uiPriority="46"/>
+    <w:lsdException w:name="Grid Table 2" w:uiPriority="47"/>
+    <w:lsdException w:name="Grid Table 3" w:uiPriority="48"/>
+    <w:lsdException w:name="Grid Table 4" w:uiPriority="49"/>
+    <w:lsdException w:name="Grid Table 5 Dark" w:uiPriority="50"/>
+    <w:lsdException w:name="Grid Table 6 Colorful" w:uiPriority="51"/>
+    <w:lsdException w:name="Grid Table 7 Colorful" w:uiPriority="52"/>
+    <w:lsdException w:name="Grid Table 1 Light Accent 1" w:uiPriority="46"/>
+    <w:lsdException w:name="Grid Table 2 Accent 1" w:uiPriority="47"/>
+    <w:lsdException w:name="Grid Table 3 Accent 1" w:uiPriority="48"/>
+    <w:lsdException w:name="Grid Table 4 Accent 1" w:uiPriority="49"/>
+    <w:lsdException w:name="Grid Table 5 Dark Accent 1" w:uiPriority="50"/>
+    <w:lsdException w:name="Grid Table 6 Colorful Accent 1" w:uiPriority="51"/>
+    <w:lsdException w:name="Grid Table 7 Colorful Accent 1" w:uiPriority="52"/>
+    <w:lsdException w:name="Grid Table 1 Light Accent 2" w:uiPriority="46"/>
+    <w:lsdException w:name="Grid Table 2 Accent 2" w:uiPriority="47"/>
+    <w:lsdException w:name="Grid Table 3 Accent 2" w:uiPriority="48"/>
+    <w:lsdException w:name="Grid Table 4 Accent 2" w:uiPriority="49"/>
+    <w:lsdException w:name="Grid Table 5 Dark Accent 2" w:uiPriority="50"/>
+    <w:lsdException w:name="Grid Table 6 Colorful Accent 2" w:uiPriority="51"/>
+    <w:lsdException w:name="Grid Table 7 Colorful Accent 2" w:uiPriority="52"/>
+    <w:lsdException w:name="Grid Table 1 Light Accent 3" w:uiPriority="46"/>
+    <w:lsdException w:name="Grid Table 2 Accent 3" w:uiPriority="47"/>
+    <w:lsdException w:name="Grid Table 3 Accent 3" w:uiPriority="48"/>
+    <w:lsdException w:name="Grid Table 4 Accent 3" w:uiPriority="49"/>
+    <w:lsdException w:name="Grid Table 5 Dark Accent 3" w:uiPriority="50"/>
+    <w:lsdException w:name="Grid Table 6 Colorful Accent 3" w:uiPriority="51"/>
+    <w:lsdException w:name="Grid Table 7 Colorful Accent 3" w:uiPriority="52"/>
+    <w:lsdException w:name="Grid Table 1 Light Accent 4" w:uiPriority="46"/>
+    <w:lsdException w:name="Grid Table 2 Accent 4" w:uiPriority="47"/>
+    <w:lsdException w:name="Grid Table 3 Accent 4" w:uiPriority="48"/>
+    <w:lsdException w:name="Grid Table 4 Accent 4" w:uiPriority="49"/>
+    <w:lsdException w:name="Grid Table 5 Dark Accent 4" w:uiPriority="50"/>
+    <w:lsdException w:name="Grid Table 6 Colorful Accent 4" w:uiPriority="51"/>
+    <w:lsdException w:name="Grid Table 7 Colorful Accent 4" w:uiPriority="52"/>
+    <w:lsdException w:name="Grid Table 1 Light Accent 5" w:uiPriority="46"/>
+    <w:lsdException w:name="Grid Table 2 Accent 5" w:uiPriority="47"/>
+    <w:lsdException w:name="Grid Table 3 Accent 5" w:uiPriority="48"/>
+    <w:lsdException w:name="Grid Table 4 Accent 5" w:uiPriority="49"/>
+    <w:lsdException w:name="Grid Table 5 Dark Accent 5" w:uiPriority="50"/>
+    <w:lsdException w:name="Grid Table 6 Colorful Accent 5" w:uiPriority="51"/>
+    <w:lsdException w:name="Grid Table 7 Colorful Accent 5" w:uiPriority="52"/>
+    <w:lsdException w:name="Grid Table 1 Light Accent 6" w:uiPriority="46"/>
+    <w:lsdException w:name="Grid Table 2 Accent 6" w:uiPriority="47"/>
+    <w:lsdException w:name="Grid Table 3 Accent 6" w:uiPriority="48"/>
+    <w:lsdException w:name="Grid Table 4 Accent 6" w:uiPriority="49"/>
+    <w:lsdException w:name="Grid Table 5 Dark Accent 6" w:uiPriority="50"/>
+    <w:lsdException w:name="Grid Table 6 Colorful Accent 6" w:uiPriority="51"/>
+    <w:lsdException w:name="Grid Table 7 Colorful Accent 6" w:uiPriority="52"/>
+    <w:lsdException w:name="List Table 1 Light" w:uiPriority="46"/>
+    <w:lsdException w:name="List Table 2" w:uiPriority="47"/>
+    <w:lsdException w:name="List Table 3" w:uiPriority="48"/>
+    <w:lsdException w:name="List Table 4" w:uiPriority="49"/>
+    <w:lsdException w:name="List Table 5 Dark" w:uiPriority="50"/>
+    <w:lsdException w:name="List Table 6 Colorful" w:uiPriority="51"/>
+    <w:lsdException w:name="List Table 7 Colorful" w:uiPriority="52"/>
+    <w:lsdException w:name="List Table 1 Light Accent 1" w:uiPriority="46"/>
+    <w:lsdException w:name="List Table 2 Accent 1" w:uiPriority="47"/>
+    <w:lsdException w:name="List Table 3 Accent 1" w:uiPriority="48"/>
+    <w:lsdException w:name="List Table 4 Accent 1" w:uiPriority="49"/>
+    <w:lsdException w:name="List Table 5 Dark Accent 1" w:uiPriority="50"/>
+    <w:lsdException w:name="List Table 6 Colorful Accent 1" w:uiPriority="51"/>
+    <w:lsdException w:name="List Table 7 Colorful Accent 1" w:uiPriority="52"/>
+    <w:lsdException w:name="List Table 1 Light Accent 2" w:uiPriority="46"/>
+    <w:lsdException w:name="List Table 2 Accent 2" w:uiPriority="47"/>
+    <w:lsdException w:name="List Table 3 Accent 2" w:uiPriority="48"/>
+    <w:lsdException w:name="List Table 4 Accent 2" w:uiPriority="49"/>
+    <w:lsdException w:name="List Table 5 Dark Accent 2" w:uiPriority="50"/>
+    <w:lsdException w:name="List Table 6 Colorful Accent 2" w:uiPriority="51"/>
+    <w:lsdException w:name="List Table 7 Colorful Accent 2" w:uiPriority="52"/>
+    <w:lsdException w:name="List Table 1 Light Accent 3" w:uiPriority="46"/>
+    <w:lsdException w:name="List Table 2 Accent 3" w:uiPriority="47"/>
+    <w:lsdException w:name="List Table 3 Accent 3" w:uiPriority="48"/>
+    <w:lsdException w:name="List Table 4 Accent 3" w:uiPriority="49"/>
+    <w:lsdException w:name="List Table 5 Dark Accent 3" w:uiPriority="50"/>
+    <w:lsdException w:name="List Table 6 Colorful Accent 3" w:uiPriority="51"/>
+    <w:lsdException w:name="List Table 7 Colorful Accent 3" w:uiPriority="52"/>
+    <w:lsdException w:name="List Table 1 Light Accent 4" w:uiPriority="46"/>
+    <w:lsdException w:name="List Table 2 Accent 4" w:uiPriority="47"/>
+    <w:lsdException w:name="List Table 3 Accent 4" w:uiPriority="48"/>
+    <w:lsdException w:name="List Table 4 Accent 4" w:uiPriority="49"/>
+    <w:lsdException w:name="List Table 5 Dark Accent 4" w:uiPriority="50"/>
+    <w:lsdException w:name="List Table 6 Colorful Accent 4" w:uiPriority="51"/>
+    <w:lsdException w:name="List Table 7 Colorful Accent 4" w:uiPriority="52"/>
+    <w:lsdException w:name="List Table 1 Light Accent 5" w:uiPriority="46"/>
+    <w:lsdException w:name="List Table 2 Accent 5" w:uiPriority="47"/>
+    <w:lsdException w:name="List Table 3 Accent 5" w:uiPriority="48"/>
+    <w:lsdException w:name="List Table 4 Accent 5" w:uiPriority="49"/>
+    <w:lsdException w:name="List Table 5 Dark Accent 5" w:uiPriority="50"/>
+    <w:lsdException w:name="List Table 6 Colorful Accent 5" w:uiPriority="51"/>
+    <w:lsdException w:name="List Table 7 Colorful Accent 5" w:uiPriority="52"/>
+    <w:lsdException w:name="List Table 1 Light Accent 6" w:uiPriority="46"/>
+    <w:lsdException w:name="List Table 2 Accent 6" w:uiPriority="47"/>
+    <w:lsdException w:name="List Table 3 Accent 6" w:uiPriority="48"/>
+    <w:lsdException w:name="List Table 4 Accent 6" w:uiPriority="49"/>
+    <w:lsdException w:name="List Table 5 Dark Accent 6" w:uiPriority="50"/>
+    <w:lsdException w:name="List Table 6 Colorful Accent 6" w:uiPriority="51"/>
+    <w:lsdException w:name="List Table 7 Colorful Accent 6" w:uiPriority="52"/>
+  </w:latentStyles>
+  <w:style w:type="paragraph" w:default="1" w:styleId="Normal">
+    <w:name w:val="Normal"/>
+    <w:uiPriority w:val="1"/>
+    <w:qFormat/>
+  </w:style>
+  <w:style w:type="paragraph" w:styleId="Heading1">
+    <w:name w:val="heading 1"/>
+    <w:basedOn w:val="Normal"/>
+    <w:uiPriority w:val="1"/>
+    <w:qFormat/>
+    <w:pPr>
+      <w:spacing w:before="55"/>
+      <w:ind w:left="137"/>
+      <w:outlineLvl w:val="0"/>
+    </w:pPr>
+    <w:rPr>
+      <w:rFonts w:ascii="Calibri" w:eastAsia="Calibri" w:hAnsi="Calibri"/>
+      <w:b/>
+      <w:bCs/>
+    </w:rPr>
+  </w:style>
+  <w:style w:type="paragraph" w:styleId="Heading2">
+    <w:name w:val="heading 2"/>
+    <w:basedOn w:val="Normal"/>
+    <w:uiPriority w:val="1"/>
+    <w:qFormat/>
+    <w:pPr>
+      <w:ind w:left="3055"/>
+      <w:outlineLvl w:val="1"/>
+    </w:pPr>
+    <w:rPr>
+      <w:rFonts w:ascii="Calibri" w:eastAsia="Calibri" w:hAnsi="Calibri"/>
+    </w:rPr>
+  </w:style>
+  <w:style w:type="paragraph" w:styleId="Heading3">
+    <w:name w:val="heading 3"/>
+    <w:basedOn w:val="Normal"/>
+    <w:uiPriority w:val="1"/>
+    <w:qFormat/>
+    <w:pPr>
+      <w:spacing w:before="56"/>
+      <w:ind w:left="63"/>
+      <w:outlineLvl w:val="2"/>
+    </w:pPr>
+    <w:rPr>
+      <w:rFonts w:ascii="Calibri" w:eastAsia="Calibri" w:hAnsi="Calibri"/>
+      <w:b/>
+      <w:bCs/>
+      <w:sz w:val="20"/>
+      <w:szCs w:val="20"/>
+    </w:rPr>
+  </w:style>
+  <w:style w:type="character" w:default="1" w:styleId="DefaultParagraphFont">
     <w:name w:val="Default Paragraph Font"/>
     <w:uiPriority w:val="1"/>
     <w:semiHidden/>
     <w:unhideWhenUsed/>
   </w:style>
-  <w:style w:styleId="TableNormal" w:default="1" w:type="table">
-    <w:name w:val="Table Normal"/>
-    <w:uiPriority w:val="2"/>
+  <w:style w:type="table" w:default="1" w:styleId="TableNormal">
+    <w:name w:val="Normal Table"/>
+    <w:uiPriority w:val="99"/>
     <w:semiHidden/>
     <w:unhideWhenUsed/>
-    <w:qFormat/>
     <w:tblPr>
       <w:tblInd w:w="0" w:type="dxa"/>
       <w:tblCellMar>
         <w:top w:w="0" w:type="dxa"/>
-        <w:left w:w="0" w:type="dxa"/>
+        <w:left w:w="108" w:type="dxa"/>
         <w:bottom w:w="0" w:type="dxa"/>
-        <w:right w:w="0" w:type="dxa"/>
+        <w:right w:w="108" w:type="dxa"/>
       </w:tblCellMar>
     </w:tblPr>
   </w:style>
-  <w:style w:styleId="NoList" w:default="1" w:type="numbering">
+  <w:style w:type="numbering" w:default="1" w:styleId="NoList">
     <w:name w:val="No List"/>
     <w:uiPriority w:val="99"/>
     <w:semiHidden/>
     <w:unhideWhenUsed/>
   </w:style>
-  <w:style w:default="1" w:styleId="Normal" w:type="paragraph">
-    <w:name w:val="Normal"/>
-    <w:uiPriority w:val="1"/>
-    <w:qFormat/>
-    <w:pPr/>
-    <w:rPr/>
-  </w:style>
-  <w:style w:styleId="BodyText" w:type="paragraph">
+  <w:style w:type="paragraph" w:styleId="BodyText">
     <w:name w:val="Body Text"/>
     <w:basedOn w:val="Normal"/>
     <w:uiPriority w:val="1"/>
@@ -3812,79 +3851,24 @@
       <w:ind w:left="122"/>
     </w:pPr>
     <w:rPr>
-      <w:rFonts w:ascii="Calibri" w:hAnsi="Calibri" w:eastAsia="Calibri"/>
+      <w:rFonts w:ascii="Calibri" w:eastAsia="Calibri" w:hAnsi="Calibri"/>
       <w:b/>
       <w:bCs/>
       <w:sz w:val="16"/>
       <w:szCs w:val="16"/>
     </w:rPr>
   </w:style>
-  <w:style w:styleId="Heading1" w:type="paragraph">
-    <w:name w:val="Heading 1"/>
-    <w:basedOn w:val="Normal"/>
-    <w:uiPriority w:val="1"/>
-    <w:qFormat/>
-    <w:pPr>
-      <w:spacing w:before="55"/>
-      <w:ind w:left="137"/>
-      <w:outlineLvl w:val="1"/>
-    </w:pPr>
-    <w:rPr>
-      <w:rFonts w:ascii="Calibri" w:hAnsi="Calibri" w:eastAsia="Calibri"/>
-      <w:b/>
-      <w:bCs/>
-      <w:sz w:val="22"/>
-      <w:szCs w:val="22"/>
-    </w:rPr>
-  </w:style>
-  <w:style w:styleId="Heading2" w:type="paragraph">
-    <w:name w:val="Heading 2"/>
-    <w:basedOn w:val="Normal"/>
-    <w:uiPriority w:val="1"/>
-    <w:qFormat/>
-    <w:pPr>
-      <w:ind w:left="3055"/>
-      <w:outlineLvl w:val="2"/>
-    </w:pPr>
-    <w:rPr>
-      <w:rFonts w:ascii="Calibri" w:hAnsi="Calibri" w:eastAsia="Calibri"/>
-      <w:sz w:val="22"/>
-      <w:szCs w:val="22"/>
-    </w:rPr>
-  </w:style>
-  <w:style w:styleId="Heading3" w:type="paragraph">
-    <w:name w:val="Heading 3"/>
-    <w:basedOn w:val="Normal"/>
-    <w:uiPriority w:val="1"/>
-    <w:qFormat/>
-    <w:pPr>
-      <w:spacing w:before="56"/>
-      <w:ind w:left="63"/>
-      <w:outlineLvl w:val="3"/>
-    </w:pPr>
-    <w:rPr>
-      <w:rFonts w:ascii="Calibri" w:hAnsi="Calibri" w:eastAsia="Calibri"/>
-      <w:b/>
-      <w:bCs/>
-      <w:sz w:val="20"/>
-      <w:szCs w:val="20"/>
-    </w:rPr>
-  </w:style>
-  <w:style w:styleId="ListParagraph" w:type="paragraph">
+  <w:style w:type="paragraph" w:styleId="ListParagraph">
     <w:name w:val="List Paragraph"/>
     <w:basedOn w:val="Normal"/>
     <w:uiPriority w:val="1"/>
     <w:qFormat/>
-    <w:pPr/>
-    <w:rPr/>
   </w:style>
-  <w:style w:styleId="TableParagraph" w:type="paragraph">
+  <w:style w:type="paragraph" w:customStyle="1" w:styleId="TableParagraph">
     <w:name w:val="Table Paragraph"/>
     <w:basedOn w:val="Normal"/>
     <w:uiPriority w:val="1"/>
     <w:qFormat/>
-    <w:pPr/>
-    <w:rPr/>
   </w:style>
 </w:styles>
 </file>

</xml_diff>